<commit_message>
Started filling in of documentation
</commit_message>
<xml_diff>
--- a/Lab4/MBSD_Lab 4.docx
+++ b/Lab4/MBSD_Lab 4.docx
@@ -434,7 +434,32 @@
         <w:jc w:val="both"/>
       </w:pPr>
       <w:r>
-        <w:t>Name Surname, student ID</w:t>
+        <w:t>Matteo</w:t>
+      </w:r>
+      <w:r>
+        <w:t xml:space="preserve"> </w:t>
+      </w:r>
+      <w:r>
+        <w:t>Gravagnone</w:t>
+      </w:r>
+      <w:r>
+        <w:t>, s</w:t>
+      </w:r>
+      <w:r>
+        <w:t>319634</w:t>
+      </w:r>
+    </w:p>
+    <w:p>
+      <w:pPr>
+        <w:pStyle w:val="Paragrafoelenco"/>
+        <w:numPr>
+          <w:ilvl w:val="0"/>
+          <w:numId w:val="18"/>
+        </w:numPr>
+        <w:jc w:val="both"/>
+      </w:pPr>
+      <w:r>
+        <w:t>Danilo Guglielmi, s318083</w:t>
       </w:r>
     </w:p>
     <w:p>
@@ -502,6 +527,353 @@
       </w:pPr>
     </w:p>
     <w:p>
+      <w:r>
+        <w:t>Three analog input and one digital input have been selected for the input interfaces:</w:t>
+      </w:r>
+    </w:p>
+    <w:p>
+      <w:pPr>
+        <w:pStyle w:val="Paragrafoelenco"/>
+        <w:numPr>
+          <w:ilvl w:val="0"/>
+          <w:numId w:val="19"/>
+        </w:numPr>
+        <w:rPr>
+          <w:i/>
+          <w:iCs/>
+        </w:rPr>
+      </w:pPr>
+      <w:proofErr w:type="spellStart"/>
+      <w:r>
+        <w:rPr>
+          <w:i/>
+          <w:iCs/>
+        </w:rPr>
+        <w:t>BrakePedalPressed</w:t>
+      </w:r>
+      <w:proofErr w:type="spellEnd"/>
+      <w:r>
+        <w:rPr>
+          <w:i/>
+          <w:iCs/>
+        </w:rPr>
+        <w:t xml:space="preserve">: </w:t>
+      </w:r>
+      <w:r>
+        <w:t>digital input as it can assume either TRUE (so 5V as electrical tension) or FALSE</w:t>
+      </w:r>
+      <w:r>
+        <w:t xml:space="preserve"> as Boolean values.</w:t>
+      </w:r>
+    </w:p>
+    <w:p>
+      <w:pPr>
+        <w:pStyle w:val="Paragrafoelenco"/>
+        <w:rPr>
+          <w:i/>
+          <w:iCs/>
+        </w:rPr>
+      </w:pPr>
+    </w:p>
+    <w:p>
+      <w:r>
+        <w:t>The following inputs are analog because either they assume continuous values or a single value among several ones, like for the states.</w:t>
+      </w:r>
+    </w:p>
+    <w:p>
+      <w:r>
+        <w:t>At the beginning, a</w:t>
+      </w:r>
+      <w:r>
+        <w:t xml:space="preserve"> common sequence of blocks is given: the RAW measurement is casted into a double variable to preserve accuracy for the next conversion into an equivalent voltage readout. This value shall then be scaled, </w:t>
+      </w:r>
+      <w:proofErr w:type="gramStart"/>
+      <w:r>
+        <w:t>taking into account</w:t>
+      </w:r>
+      <w:proofErr w:type="gramEnd"/>
+      <w:r>
+        <w:t xml:space="preserve"> the range of possible values and the reference voltage, to obtain the desired controller inputs.</w:t>
+      </w:r>
+    </w:p>
+    <w:p>
+      <w:pPr>
+        <w:pStyle w:val="Paragrafoelenco"/>
+        <w:numPr>
+          <w:ilvl w:val="0"/>
+          <w:numId w:val="19"/>
+        </w:numPr>
+        <w:rPr>
+          <w:i/>
+          <w:iCs/>
+        </w:rPr>
+      </w:pPr>
+      <w:proofErr w:type="spellStart"/>
+      <w:r>
+        <w:rPr>
+          <w:i/>
+          <w:iCs/>
+        </w:rPr>
+        <w:t>ThrottlePedalPosition</w:t>
+      </w:r>
+      <w:proofErr w:type="spellEnd"/>
+      <w:r>
+        <w:t xml:space="preserve">: </w:t>
+      </w:r>
+      <w:r>
+        <w:t>the input</w:t>
+      </w:r>
+      <w:r>
+        <w:t xml:space="preserve"> voltage is scaled to a </w:t>
+      </w:r>
+      <w:proofErr w:type="gramStart"/>
+      <w:r>
+        <w:t>floating point</w:t>
+      </w:r>
+      <w:proofErr w:type="gramEnd"/>
+      <w:r>
+        <w:t xml:space="preserve"> number in the range [0, 1] by applying a gain factor.</w:t>
+      </w:r>
+      <w:r>
+        <w:t xml:space="preserve"> </w:t>
+      </w:r>
+      <w:r>
+        <w:t>At the end</w:t>
+      </w:r>
+      <w:r>
+        <w:t xml:space="preserve">, we added a cast into </w:t>
+      </w:r>
+      <w:r>
+        <w:t>single t</w:t>
+      </w:r>
+      <w:r>
+        <w:t>o give it to the controller</w:t>
+      </w:r>
+      <w:r>
+        <w:t>.</w:t>
+      </w:r>
+    </w:p>
+    <w:p>
+      <w:pPr>
+        <w:pStyle w:val="Paragrafoelenco"/>
+        <w:numPr>
+          <w:ilvl w:val="0"/>
+          <w:numId w:val="19"/>
+        </w:numPr>
+        <w:rPr>
+          <w:i/>
+          <w:iCs/>
+        </w:rPr>
+      </w:pPr>
+      <w:proofErr w:type="spellStart"/>
+      <w:r>
+        <w:rPr>
+          <w:i/>
+          <w:iCs/>
+        </w:rPr>
+        <w:t>AutomaticTransmissionSelectorState</w:t>
+      </w:r>
+      <w:proofErr w:type="spellEnd"/>
+      <w:r>
+        <w:t xml:space="preserve">: </w:t>
+      </w:r>
+      <w:r>
+        <w:t xml:space="preserve">the input voltage is scaled to a </w:t>
+      </w:r>
+      <w:proofErr w:type="gramStart"/>
+      <w:r>
+        <w:t>floating point</w:t>
+      </w:r>
+      <w:proofErr w:type="gramEnd"/>
+      <w:r>
+        <w:t xml:space="preserve"> number in the range [0, </w:t>
+      </w:r>
+      <w:r>
+        <w:t>4</w:t>
+      </w:r>
+      <w:r>
+        <w:t xml:space="preserve">] by applying a gain factor. At the end, we added a cast into </w:t>
+      </w:r>
+      <w:r>
+        <w:t xml:space="preserve">integer and then one to the </w:t>
+      </w:r>
+      <w:proofErr w:type="spellStart"/>
+      <w:r>
+        <w:t>enum</w:t>
+      </w:r>
+      <w:proofErr w:type="spellEnd"/>
+      <w:r>
+        <w:t xml:space="preserve"> class</w:t>
+      </w:r>
+      <w:r>
+        <w:t xml:space="preserve"> to give it to the controller</w:t>
+      </w:r>
+      <w:r>
+        <w:t>.</w:t>
+      </w:r>
+    </w:p>
+    <w:p>
+      <w:pPr>
+        <w:pStyle w:val="Paragrafoelenco"/>
+        <w:numPr>
+          <w:ilvl w:val="0"/>
+          <w:numId w:val="19"/>
+        </w:numPr>
+        <w:rPr>
+          <w:i/>
+          <w:iCs/>
+        </w:rPr>
+      </w:pPr>
+      <w:proofErr w:type="spellStart"/>
+      <w:r>
+        <w:rPr>
+          <w:i/>
+          <w:iCs/>
+        </w:rPr>
+        <w:t>VehicleSpeed_km_h</w:t>
+      </w:r>
+      <w:proofErr w:type="spellEnd"/>
+      <w:r>
+        <w:t xml:space="preserve">: </w:t>
+      </w:r>
+      <w:r>
+        <w:t xml:space="preserve">the input voltage is scaled to a </w:t>
+      </w:r>
+      <w:proofErr w:type="gramStart"/>
+      <w:r>
+        <w:t>floating point</w:t>
+      </w:r>
+      <w:proofErr w:type="gramEnd"/>
+      <w:r>
+        <w:t xml:space="preserve"> number in the range [</w:t>
+      </w:r>
+      <w:r>
+        <w:t>-60</w:t>
+      </w:r>
+      <w:r>
+        <w:t xml:space="preserve">, </w:t>
+      </w:r>
+      <w:r>
+        <w:t>240</w:t>
+      </w:r>
+      <w:r>
+        <w:t>] by applying a gain factor</w:t>
+      </w:r>
+      <w:r>
+        <w:t xml:space="preserve"> and then subtracting the minimum (negative) value</w:t>
+      </w:r>
+      <w:r>
+        <w:t>. At the end, we added a cast into single to give it to the controller</w:t>
+      </w:r>
+      <w:r>
+        <w:t>.</w:t>
+      </w:r>
+    </w:p>
+    <w:p>
+      <w:pPr>
+        <w:rPr>
+          <w:i/>
+          <w:iCs/>
+        </w:rPr>
+      </w:pPr>
+    </w:p>
+    <w:p>
+      <w:r>
+        <w:t>Four digital output pins have been selected for output interfaces:</w:t>
+      </w:r>
+    </w:p>
+    <w:p>
+      <w:pPr>
+        <w:pStyle w:val="Paragrafoelenco"/>
+        <w:numPr>
+          <w:ilvl w:val="0"/>
+          <w:numId w:val="20"/>
+        </w:numPr>
+      </w:pPr>
+      <w:proofErr w:type="spellStart"/>
+      <w:r>
+        <w:rPr>
+          <w:i/>
+          <w:iCs/>
+        </w:rPr>
+        <w:t>TorqueRequest_Nm</w:t>
+      </w:r>
+      <w:proofErr w:type="spellEnd"/>
+      <w:r>
+        <w:rPr>
+          <w:i/>
+          <w:iCs/>
+        </w:rPr>
+        <w:t xml:space="preserve">: </w:t>
+      </w:r>
+      <w:r>
+        <w:t xml:space="preserve">a threshold value of 30 Nm has been chosen and a 1 is obtained, by means of a comparison block, when the requested torque is greater than the threshold, otherwise 0. Let’s note that this is a simplification </w:t>
+      </w:r>
+      <w:r>
+        <w:t xml:space="preserve">that does not give as output values of the actual torque, as </w:t>
+      </w:r>
+      <w:proofErr w:type="gramStart"/>
+      <w:r>
+        <w:t>an</w:t>
+      </w:r>
+      <w:proofErr w:type="gramEnd"/>
+      <w:r>
+        <w:t xml:space="preserve"> high number of pins should be used.</w:t>
+      </w:r>
+    </w:p>
+    <w:p>
+      <w:pPr>
+        <w:pStyle w:val="Paragrafoelenco"/>
+        <w:numPr>
+          <w:ilvl w:val="0"/>
+          <w:numId w:val="20"/>
+        </w:numPr>
+      </w:pPr>
+      <w:proofErr w:type="spellStart"/>
+      <w:r>
+        <w:rPr>
+          <w:i/>
+          <w:iCs/>
+        </w:rPr>
+        <w:t>AutomaticTransmissionState</w:t>
+      </w:r>
+      <w:proofErr w:type="spellEnd"/>
+      <w:r>
+        <w:rPr>
+          <w:i/>
+          <w:iCs/>
+        </w:rPr>
+        <w:t>:</w:t>
+      </w:r>
+      <w:r>
+        <w:t xml:space="preserve"> firstly, a cast is needed to convert from </w:t>
+      </w:r>
+      <w:proofErr w:type="spellStart"/>
+      <w:r>
+        <w:t>enum</w:t>
+      </w:r>
+      <w:proofErr w:type="spellEnd"/>
+      <w:r>
+        <w:t xml:space="preserve"> type to integer (a value from 0 to 4). Then, we implemented a mechanism to obtain the binary representation of the integer by means of “Bitwise AND” and appropriate “Shift Right Logical” blocks.</w:t>
+      </w:r>
+    </w:p>
+    <w:p>
+      <w:pPr>
+        <w:pStyle w:val="Paragrafoelenco"/>
+      </w:pPr>
+      <w:r>
+        <w:t>The pin 9 represents the Most Significant Bit and the pin 11 the LSB.</w:t>
+      </w:r>
+    </w:p>
+    <w:p>
+      <w:pPr>
+        <w:rPr>
+          <w:i/>
+          <w:iCs/>
+        </w:rPr>
+      </w:pPr>
+    </w:p>
+    <w:p>
       <w:pPr>
         <w:rPr>
           <w:i/>
@@ -514,27 +886,76 @@
           <w:iCs/>
         </w:rPr>
         <w:t>[Screenshot of the controller model ready for the code generation]</w:t>
+      </w:r>
+    </w:p>
+    <w:p>
+      <w:pPr>
+        <w:rPr>
+          <w:i/>
+          <w:iCs/>
+        </w:rPr>
+      </w:pPr>
+      <w:r>
+        <w:rPr>
+          <w:i/>
+          <w:iCs/>
+        </w:rPr>
+        <w:drawing>
+          <wp:inline distT="0" distB="0" distL="0" distR="0" wp14:anchorId="14256385" wp14:editId="438831FA">
+            <wp:extent cx="6057122" cy="2143496"/>
+            <wp:effectExtent l="0" t="0" r="1270" b="9525"/>
+            <wp:docPr id="946163106" name="Immagine 1" descr="Immagine che contiene testo, diagramma, Piano, linea&#10;&#10;Descrizione generata automaticamente"/>
+            <wp:cNvGraphicFramePr>
+              <a:graphicFrameLocks xmlns:a="http://schemas.openxmlformats.org/drawingml/2006/main" noChangeAspect="1"/>
+            </wp:cNvGraphicFramePr>
+            <a:graphic xmlns:a="http://schemas.openxmlformats.org/drawingml/2006/main">
+              <a:graphicData uri="http://schemas.openxmlformats.org/drawingml/2006/picture">
+                <pic:pic xmlns:pic="http://schemas.openxmlformats.org/drawingml/2006/picture">
+                  <pic:nvPicPr>
+                    <pic:cNvPr id="946163106" name="Immagine 1" descr="Immagine che contiene testo, diagramma, Piano, linea&#10;&#10;Descrizione generata automaticamente"/>
+                    <pic:cNvPicPr/>
+                  </pic:nvPicPr>
+                  <pic:blipFill>
+                    <a:blip r:embed="rId8"/>
+                    <a:stretch>
+                      <a:fillRect/>
+                    </a:stretch>
+                  </pic:blipFill>
+                  <pic:spPr>
+                    <a:xfrm>
+                      <a:off x="0" y="0"/>
+                      <a:ext cx="6062563" cy="2145421"/>
+                    </a:xfrm>
+                    <a:prstGeom prst="rect">
+                      <a:avLst/>
+                    </a:prstGeom>
+                  </pic:spPr>
+                </pic:pic>
+              </a:graphicData>
+            </a:graphic>
+          </wp:inline>
+        </w:drawing>
       </w:r>
     </w:p>
     <w:p/>
     <w:tbl>
       <w:tblPr>
         <w:tblStyle w:val="Grigliatabella"/>
-        <w:tblW w:w="0" w:type="auto"/>
+        <w:tblW w:w="9634" w:type="dxa"/>
         <w:tblLook w:val="04A0" w:firstRow="1" w:lastRow="0" w:firstColumn="1" w:lastColumn="0" w:noHBand="0" w:noVBand="1"/>
       </w:tblPr>
       <w:tblGrid>
-        <w:gridCol w:w="2887"/>
-        <w:gridCol w:w="936"/>
-        <w:gridCol w:w="1275"/>
-        <w:gridCol w:w="1764"/>
-        <w:gridCol w:w="1011"/>
-        <w:gridCol w:w="1137"/>
+        <w:gridCol w:w="4329"/>
+        <w:gridCol w:w="929"/>
+        <w:gridCol w:w="1258"/>
+        <w:gridCol w:w="1701"/>
+        <w:gridCol w:w="709"/>
+        <w:gridCol w:w="708"/>
       </w:tblGrid>
       <w:tr>
         <w:tc>
           <w:tcPr>
-            <w:tcW w:w="2887" w:type="dxa"/>
+            <w:tcW w:w="4329" w:type="dxa"/>
             <w:shd w:val="clear" w:color="auto" w:fill="DEEAF6" w:themeFill="accent1" w:themeFillTint="33"/>
           </w:tcPr>
           <w:p>
@@ -553,7 +974,7 @@
         </w:tc>
         <w:tc>
           <w:tcPr>
-            <w:tcW w:w="936" w:type="dxa"/>
+            <w:tcW w:w="929" w:type="dxa"/>
             <w:shd w:val="clear" w:color="auto" w:fill="DEEAF6" w:themeFill="accent1" w:themeFillTint="33"/>
           </w:tcPr>
           <w:p>
@@ -572,7 +993,7 @@
         </w:tc>
         <w:tc>
           <w:tcPr>
-            <w:tcW w:w="1275" w:type="dxa"/>
+            <w:tcW w:w="1258" w:type="dxa"/>
             <w:shd w:val="clear" w:color="auto" w:fill="DEEAF6" w:themeFill="accent1" w:themeFillTint="33"/>
           </w:tcPr>
           <w:p>
@@ -598,7 +1019,7 @@
         </w:tc>
         <w:tc>
           <w:tcPr>
-            <w:tcW w:w="1764" w:type="dxa"/>
+            <w:tcW w:w="1701" w:type="dxa"/>
             <w:shd w:val="clear" w:color="auto" w:fill="DEEAF6" w:themeFill="accent1" w:themeFillTint="33"/>
           </w:tcPr>
           <w:p>
@@ -617,7 +1038,7 @@
         </w:tc>
         <w:tc>
           <w:tcPr>
-            <w:tcW w:w="1011" w:type="dxa"/>
+            <w:tcW w:w="709" w:type="dxa"/>
             <w:shd w:val="clear" w:color="auto" w:fill="DEEAF6" w:themeFill="accent1" w:themeFillTint="33"/>
           </w:tcPr>
           <w:p>
@@ -643,7 +1064,7 @@
         </w:tc>
         <w:tc>
           <w:tcPr>
-            <w:tcW w:w="1137" w:type="dxa"/>
+            <w:tcW w:w="708" w:type="dxa"/>
             <w:shd w:val="clear" w:color="auto" w:fill="DEEAF6" w:themeFill="accent1" w:themeFillTint="33"/>
           </w:tcPr>
           <w:p>
@@ -664,45 +1085,1132 @@
       <w:tr>
         <w:tc>
           <w:tcPr>
-            <w:tcW w:w="2887" w:type="dxa"/>
+            <w:tcW w:w="4329" w:type="dxa"/>
           </w:tcPr>
           <w:p>
             <w:pPr>
               <w:rPr>
                 <w:rFonts w:ascii="Consolas" w:hAnsi="Consolas"/>
+                <w:sz w:val="20"/>
+                <w:szCs w:val="20"/>
               </w:rPr>
             </w:pPr>
+            <w:proofErr w:type="spellStart"/>
+            <w:r>
+              <w:rPr>
+                <w:rFonts w:ascii="Consolas" w:hAnsi="Consolas"/>
+                <w:sz w:val="20"/>
+                <w:szCs w:val="20"/>
+              </w:rPr>
+              <w:t>BrakePedalPressed</w:t>
+            </w:r>
+            <w:proofErr w:type="spellEnd"/>
           </w:p>
         </w:tc>
         <w:tc>
           <w:tcPr>
-            <w:tcW w:w="936" w:type="dxa"/>
+            <w:tcW w:w="929" w:type="dxa"/>
           </w:tcPr>
-          <w:p/>
+          <w:p>
+            <w:pPr>
+              <w:rPr>
+                <w:sz w:val="20"/>
+                <w:szCs w:val="20"/>
+              </w:rPr>
+            </w:pPr>
+            <w:r>
+              <w:rPr>
+                <w:sz w:val="20"/>
+                <w:szCs w:val="20"/>
+              </w:rPr>
+              <w:t>Unitless</w:t>
+            </w:r>
+          </w:p>
         </w:tc>
         <w:tc>
           <w:tcPr>
-            <w:tcW w:w="1275" w:type="dxa"/>
+            <w:tcW w:w="1258" w:type="dxa"/>
           </w:tcPr>
-          <w:p/>
+          <w:p>
+            <w:pPr>
+              <w:rPr>
+                <w:sz w:val="20"/>
+                <w:szCs w:val="20"/>
+              </w:rPr>
+            </w:pPr>
+            <w:r>
+              <w:rPr>
+                <w:sz w:val="20"/>
+                <w:szCs w:val="20"/>
+              </w:rPr>
+              <w:t>Digital Input</w:t>
+            </w:r>
+          </w:p>
         </w:tc>
         <w:tc>
           <w:tcPr>
-            <w:tcW w:w="1764" w:type="dxa"/>
+            <w:tcW w:w="1701" w:type="dxa"/>
           </w:tcPr>
-          <w:p/>
+          <w:p>
+            <w:pPr>
+              <w:rPr>
+                <w:sz w:val="20"/>
+                <w:szCs w:val="20"/>
+              </w:rPr>
+            </w:pPr>
+            <w:r>
+              <w:rPr>
+                <w:sz w:val="20"/>
+                <w:szCs w:val="20"/>
+              </w:rPr>
+              <w:t>-</w:t>
+            </w:r>
+          </w:p>
         </w:tc>
         <w:tc>
           <w:tcPr>
-            <w:tcW w:w="1011" w:type="dxa"/>
+            <w:tcW w:w="709" w:type="dxa"/>
           </w:tcPr>
-          <w:p/>
+          <w:p>
+            <w:pPr>
+              <w:rPr>
+                <w:sz w:val="20"/>
+                <w:szCs w:val="20"/>
+              </w:rPr>
+            </w:pPr>
+            <w:r>
+              <w:rPr>
+                <w:sz w:val="20"/>
+                <w:szCs w:val="20"/>
+              </w:rPr>
+              <w:t>0</w:t>
+            </w:r>
+          </w:p>
         </w:tc>
         <w:tc>
           <w:tcPr>
-            <w:tcW w:w="1137" w:type="dxa"/>
+            <w:tcW w:w="708" w:type="dxa"/>
           </w:tcPr>
-          <w:p/>
+          <w:p>
+            <w:pPr>
+              <w:rPr>
+                <w:sz w:val="20"/>
+                <w:szCs w:val="20"/>
+              </w:rPr>
+            </w:pPr>
+            <w:r>
+              <w:rPr>
+                <w:sz w:val="20"/>
+                <w:szCs w:val="20"/>
+              </w:rPr>
+              <w:t>1</w:t>
+            </w:r>
+          </w:p>
+        </w:tc>
+      </w:tr>
+      <w:tr>
+        <w:tc>
+          <w:tcPr>
+            <w:tcW w:w="4329" w:type="dxa"/>
+          </w:tcPr>
+          <w:p>
+            <w:pPr>
+              <w:rPr>
+                <w:rFonts w:ascii="Consolas" w:hAnsi="Consolas"/>
+                <w:sz w:val="20"/>
+                <w:szCs w:val="20"/>
+              </w:rPr>
+            </w:pPr>
+            <w:proofErr w:type="spellStart"/>
+            <w:r>
+              <w:rPr>
+                <w:rFonts w:ascii="Consolas" w:hAnsi="Consolas"/>
+                <w:sz w:val="20"/>
+                <w:szCs w:val="20"/>
+              </w:rPr>
+              <w:t>ThrottlePedalPosition</w:t>
+            </w:r>
+            <w:proofErr w:type="spellEnd"/>
+          </w:p>
+        </w:tc>
+        <w:tc>
+          <w:tcPr>
+            <w:tcW w:w="929" w:type="dxa"/>
+          </w:tcPr>
+          <w:p>
+            <w:pPr>
+              <w:rPr>
+                <w:sz w:val="20"/>
+                <w:szCs w:val="20"/>
+              </w:rPr>
+            </w:pPr>
+            <w:r>
+              <w:rPr>
+                <w:sz w:val="20"/>
+                <w:szCs w:val="20"/>
+              </w:rPr>
+              <w:t>Unitless</w:t>
+            </w:r>
+          </w:p>
+        </w:tc>
+        <w:tc>
+          <w:tcPr>
+            <w:tcW w:w="1258" w:type="dxa"/>
+          </w:tcPr>
+          <w:p>
+            <w:pPr>
+              <w:rPr>
+                <w:sz w:val="20"/>
+                <w:szCs w:val="20"/>
+              </w:rPr>
+            </w:pPr>
+            <w:r>
+              <w:rPr>
+                <w:sz w:val="20"/>
+                <w:szCs w:val="20"/>
+              </w:rPr>
+              <w:t>Analog Input</w:t>
+            </w:r>
+          </w:p>
+        </w:tc>
+        <w:tc>
+          <w:tcPr>
+            <w:tcW w:w="1701" w:type="dxa"/>
+          </w:tcPr>
+          <w:p>
+            <w:pPr>
+              <w:rPr>
+                <w:sz w:val="16"/>
+                <w:szCs w:val="16"/>
+              </w:rPr>
+            </w:pPr>
+            <m:oMathPara>
+              <m:oMath>
+                <m:r>
+                  <w:rPr>
+                    <w:rFonts w:ascii="Cambria Math" w:hAnsi="Cambria Math"/>
+                    <w:sz w:val="16"/>
+                    <w:szCs w:val="16"/>
+                  </w:rPr>
+                  <m:t>RAW</m:t>
+                </m:r>
+                <m:r>
+                  <w:rPr>
+                    <w:rFonts w:ascii="Cambria Math" w:hAnsi="Cambria Math"/>
+                    <w:sz w:val="16"/>
+                    <w:szCs w:val="16"/>
+                  </w:rPr>
+                  <m:t>in*</m:t>
+                </m:r>
+                <m:f>
+                  <m:fPr>
+                    <m:ctrlPr>
+                      <w:rPr>
+                        <w:rFonts w:ascii="Cambria Math" w:hAnsi="Cambria Math"/>
+                        <w:i/>
+                        <w:sz w:val="16"/>
+                        <w:szCs w:val="16"/>
+                      </w:rPr>
+                    </m:ctrlPr>
+                  </m:fPr>
+                  <m:num>
+                    <m:r>
+                      <w:rPr>
+                        <w:rFonts w:ascii="Cambria Math" w:hAnsi="Cambria Math"/>
+                        <w:sz w:val="16"/>
+                        <w:szCs w:val="16"/>
+                      </w:rPr>
+                      <m:t>5</m:t>
+                    </m:r>
+                  </m:num>
+                  <m:den>
+                    <m:sSup>
+                      <m:sSupPr>
+                        <m:ctrlPr>
+                          <w:rPr>
+                            <w:rFonts w:ascii="Cambria Math" w:hAnsi="Cambria Math"/>
+                            <w:i/>
+                            <w:sz w:val="16"/>
+                            <w:szCs w:val="16"/>
+                          </w:rPr>
+                        </m:ctrlPr>
+                      </m:sSupPr>
+                      <m:e>
+                        <m:r>
+                          <w:rPr>
+                            <w:rFonts w:ascii="Cambria Math" w:hAnsi="Cambria Math"/>
+                            <w:sz w:val="16"/>
+                            <w:szCs w:val="16"/>
+                          </w:rPr>
+                          <m:t>2</m:t>
+                        </m:r>
+                      </m:e>
+                      <m:sup>
+                        <m:r>
+                          <w:rPr>
+                            <w:rFonts w:ascii="Cambria Math" w:hAnsi="Cambria Math"/>
+                            <w:sz w:val="16"/>
+                            <w:szCs w:val="16"/>
+                          </w:rPr>
+                          <m:t>10</m:t>
+                        </m:r>
+                      </m:sup>
+                    </m:sSup>
+                    <m:r>
+                      <w:rPr>
+                        <w:rFonts w:ascii="Cambria Math" w:hAnsi="Cambria Math"/>
+                        <w:sz w:val="16"/>
+                        <w:szCs w:val="16"/>
+                      </w:rPr>
+                      <m:t>-1</m:t>
+                    </m:r>
+                  </m:den>
+                </m:f>
+                <m:r>
+                  <w:rPr>
+                    <w:rFonts w:ascii="Cambria Math" w:hAnsi="Cambria Math"/>
+                    <w:sz w:val="16"/>
+                    <w:szCs w:val="16"/>
+                  </w:rPr>
+                  <m:t>*</m:t>
+                </m:r>
+                <m:f>
+                  <m:fPr>
+                    <m:ctrlPr>
+                      <w:rPr>
+                        <w:rFonts w:ascii="Cambria Math" w:hAnsi="Cambria Math"/>
+                        <w:i/>
+                        <w:sz w:val="16"/>
+                        <w:szCs w:val="16"/>
+                      </w:rPr>
+                    </m:ctrlPr>
+                  </m:fPr>
+                  <m:num>
+                    <m:r>
+                      <w:rPr>
+                        <w:rFonts w:ascii="Cambria Math" w:hAnsi="Cambria Math"/>
+                        <w:sz w:val="16"/>
+                        <w:szCs w:val="16"/>
+                      </w:rPr>
+                      <m:t>1</m:t>
+                    </m:r>
+                  </m:num>
+                  <m:den>
+                    <m:r>
+                      <w:rPr>
+                        <w:rFonts w:ascii="Cambria Math" w:hAnsi="Cambria Math"/>
+                        <w:sz w:val="16"/>
+                        <w:szCs w:val="16"/>
+                      </w:rPr>
+                      <m:t>5</m:t>
+                    </m:r>
+                  </m:den>
+                </m:f>
+              </m:oMath>
+            </m:oMathPara>
+          </w:p>
+        </w:tc>
+        <w:tc>
+          <w:tcPr>
+            <w:tcW w:w="709" w:type="dxa"/>
+          </w:tcPr>
+          <w:p>
+            <w:pPr>
+              <w:rPr>
+                <w:sz w:val="20"/>
+                <w:szCs w:val="20"/>
+              </w:rPr>
+            </w:pPr>
+            <w:r>
+              <w:rPr>
+                <w:sz w:val="20"/>
+                <w:szCs w:val="20"/>
+              </w:rPr>
+              <w:t>0</w:t>
+            </w:r>
+          </w:p>
+        </w:tc>
+        <w:tc>
+          <w:tcPr>
+            <w:tcW w:w="708" w:type="dxa"/>
+          </w:tcPr>
+          <w:p>
+            <w:pPr>
+              <w:rPr>
+                <w:sz w:val="20"/>
+                <w:szCs w:val="20"/>
+              </w:rPr>
+            </w:pPr>
+            <w:r>
+              <w:rPr>
+                <w:sz w:val="20"/>
+                <w:szCs w:val="20"/>
+              </w:rPr>
+              <w:t>1</w:t>
+            </w:r>
+          </w:p>
+        </w:tc>
+      </w:tr>
+      <w:tr>
+        <w:tc>
+          <w:tcPr>
+            <w:tcW w:w="4329" w:type="dxa"/>
+          </w:tcPr>
+          <w:p>
+            <w:pPr>
+              <w:rPr>
+                <w:rFonts w:ascii="Consolas" w:hAnsi="Consolas"/>
+                <w:sz w:val="20"/>
+                <w:szCs w:val="20"/>
+              </w:rPr>
+            </w:pPr>
+            <w:proofErr w:type="spellStart"/>
+            <w:r>
+              <w:rPr>
+                <w:rFonts w:ascii="Consolas" w:hAnsi="Consolas"/>
+                <w:sz w:val="20"/>
+                <w:szCs w:val="20"/>
+              </w:rPr>
+              <w:t>AutomaticTransmissionSelectorState</w:t>
+            </w:r>
+            <w:proofErr w:type="spellEnd"/>
+          </w:p>
+        </w:tc>
+        <w:tc>
+          <w:tcPr>
+            <w:tcW w:w="929" w:type="dxa"/>
+          </w:tcPr>
+          <w:p>
+            <w:pPr>
+              <w:rPr>
+                <w:sz w:val="20"/>
+                <w:szCs w:val="20"/>
+              </w:rPr>
+            </w:pPr>
+            <w:r>
+              <w:rPr>
+                <w:sz w:val="20"/>
+                <w:szCs w:val="20"/>
+              </w:rPr>
+              <w:t>Unitless</w:t>
+            </w:r>
+          </w:p>
+        </w:tc>
+        <w:tc>
+          <w:tcPr>
+            <w:tcW w:w="1258" w:type="dxa"/>
+          </w:tcPr>
+          <w:p>
+            <w:pPr>
+              <w:rPr>
+                <w:sz w:val="20"/>
+                <w:szCs w:val="20"/>
+              </w:rPr>
+            </w:pPr>
+            <w:r>
+              <w:rPr>
+                <w:sz w:val="20"/>
+                <w:szCs w:val="20"/>
+              </w:rPr>
+              <w:t>Analog Input</w:t>
+            </w:r>
+          </w:p>
+        </w:tc>
+        <w:tc>
+          <w:tcPr>
+            <w:tcW w:w="1701" w:type="dxa"/>
+          </w:tcPr>
+          <w:p>
+            <w:pPr>
+              <w:rPr>
+                <w:sz w:val="16"/>
+                <w:szCs w:val="16"/>
+              </w:rPr>
+            </w:pPr>
+            <m:oMathPara>
+              <m:oMath>
+                <m:r>
+                  <w:rPr>
+                    <w:rFonts w:ascii="Cambria Math" w:hAnsi="Cambria Math"/>
+                    <w:sz w:val="16"/>
+                    <w:szCs w:val="16"/>
+                  </w:rPr>
+                  <m:t>RAW</m:t>
+                </m:r>
+                <m:r>
+                  <w:rPr>
+                    <w:rFonts w:ascii="Cambria Math" w:hAnsi="Cambria Math"/>
+                    <w:sz w:val="16"/>
+                    <w:szCs w:val="16"/>
+                  </w:rPr>
+                  <m:t>in*</m:t>
+                </m:r>
+                <m:f>
+                  <m:fPr>
+                    <m:ctrlPr>
+                      <w:rPr>
+                        <w:rFonts w:ascii="Cambria Math" w:hAnsi="Cambria Math"/>
+                        <w:i/>
+                        <w:sz w:val="16"/>
+                        <w:szCs w:val="16"/>
+                      </w:rPr>
+                    </m:ctrlPr>
+                  </m:fPr>
+                  <m:num>
+                    <m:r>
+                      <w:rPr>
+                        <w:rFonts w:ascii="Cambria Math" w:hAnsi="Cambria Math"/>
+                        <w:sz w:val="16"/>
+                        <w:szCs w:val="16"/>
+                      </w:rPr>
+                      <m:t>5</m:t>
+                    </m:r>
+                  </m:num>
+                  <m:den>
+                    <m:sSup>
+                      <m:sSupPr>
+                        <m:ctrlPr>
+                          <w:rPr>
+                            <w:rFonts w:ascii="Cambria Math" w:hAnsi="Cambria Math"/>
+                            <w:i/>
+                            <w:sz w:val="16"/>
+                            <w:szCs w:val="16"/>
+                          </w:rPr>
+                        </m:ctrlPr>
+                      </m:sSupPr>
+                      <m:e>
+                        <m:r>
+                          <w:rPr>
+                            <w:rFonts w:ascii="Cambria Math" w:hAnsi="Cambria Math"/>
+                            <w:sz w:val="16"/>
+                            <w:szCs w:val="16"/>
+                          </w:rPr>
+                          <m:t>2</m:t>
+                        </m:r>
+                      </m:e>
+                      <m:sup>
+                        <m:r>
+                          <w:rPr>
+                            <w:rFonts w:ascii="Cambria Math" w:hAnsi="Cambria Math"/>
+                            <w:sz w:val="16"/>
+                            <w:szCs w:val="16"/>
+                          </w:rPr>
+                          <m:t>10</m:t>
+                        </m:r>
+                      </m:sup>
+                    </m:sSup>
+                    <m:r>
+                      <w:rPr>
+                        <w:rFonts w:ascii="Cambria Math" w:hAnsi="Cambria Math"/>
+                        <w:sz w:val="16"/>
+                        <w:szCs w:val="16"/>
+                      </w:rPr>
+                      <m:t>-1</m:t>
+                    </m:r>
+                  </m:den>
+                </m:f>
+                <m:r>
+                  <w:rPr>
+                    <w:rFonts w:ascii="Cambria Math" w:hAnsi="Cambria Math"/>
+                    <w:sz w:val="16"/>
+                    <w:szCs w:val="16"/>
+                  </w:rPr>
+                  <m:t>*</m:t>
+                </m:r>
+                <m:f>
+                  <m:fPr>
+                    <m:ctrlPr>
+                      <w:rPr>
+                        <w:rFonts w:ascii="Cambria Math" w:hAnsi="Cambria Math"/>
+                        <w:i/>
+                        <w:sz w:val="16"/>
+                        <w:szCs w:val="16"/>
+                      </w:rPr>
+                    </m:ctrlPr>
+                  </m:fPr>
+                  <m:num>
+                    <m:r>
+                      <w:rPr>
+                        <w:rFonts w:ascii="Cambria Math" w:hAnsi="Cambria Math"/>
+                        <w:sz w:val="16"/>
+                        <w:szCs w:val="16"/>
+                      </w:rPr>
+                      <m:t>4</m:t>
+                    </m:r>
+                  </m:num>
+                  <m:den>
+                    <m:r>
+                      <w:rPr>
+                        <w:rFonts w:ascii="Cambria Math" w:hAnsi="Cambria Math"/>
+                        <w:sz w:val="16"/>
+                        <w:szCs w:val="16"/>
+                      </w:rPr>
+                      <m:t>5</m:t>
+                    </m:r>
+                  </m:den>
+                </m:f>
+              </m:oMath>
+            </m:oMathPara>
+          </w:p>
+        </w:tc>
+        <w:tc>
+          <w:tcPr>
+            <w:tcW w:w="709" w:type="dxa"/>
+          </w:tcPr>
+          <w:p>
+            <w:pPr>
+              <w:rPr>
+                <w:sz w:val="20"/>
+                <w:szCs w:val="20"/>
+              </w:rPr>
+            </w:pPr>
+            <w:r>
+              <w:rPr>
+                <w:sz w:val="20"/>
+                <w:szCs w:val="20"/>
+              </w:rPr>
+              <w:t>0</w:t>
+            </w:r>
+          </w:p>
+        </w:tc>
+        <w:tc>
+          <w:tcPr>
+            <w:tcW w:w="708" w:type="dxa"/>
+          </w:tcPr>
+          <w:p>
+            <w:pPr>
+              <w:rPr>
+                <w:sz w:val="20"/>
+                <w:szCs w:val="20"/>
+              </w:rPr>
+            </w:pPr>
+            <w:r>
+              <w:rPr>
+                <w:sz w:val="20"/>
+                <w:szCs w:val="20"/>
+              </w:rPr>
+              <w:t>4</w:t>
+            </w:r>
+          </w:p>
+        </w:tc>
+      </w:tr>
+      <w:tr>
+        <w:tc>
+          <w:tcPr>
+            <w:tcW w:w="4329" w:type="dxa"/>
+          </w:tcPr>
+          <w:p>
+            <w:pPr>
+              <w:rPr>
+                <w:rFonts w:ascii="Consolas" w:hAnsi="Consolas"/>
+                <w:sz w:val="20"/>
+                <w:szCs w:val="20"/>
+              </w:rPr>
+            </w:pPr>
+            <w:proofErr w:type="spellStart"/>
+            <w:r>
+              <w:rPr>
+                <w:rFonts w:ascii="Consolas" w:hAnsi="Consolas"/>
+                <w:sz w:val="20"/>
+                <w:szCs w:val="20"/>
+              </w:rPr>
+              <w:t>VehicleSpeed_km_h</w:t>
+            </w:r>
+            <w:proofErr w:type="spellEnd"/>
+          </w:p>
+        </w:tc>
+        <w:tc>
+          <w:tcPr>
+            <w:tcW w:w="929" w:type="dxa"/>
+          </w:tcPr>
+          <w:p>
+            <w:pPr>
+              <w:rPr>
+                <w:sz w:val="20"/>
+                <w:szCs w:val="20"/>
+              </w:rPr>
+            </w:pPr>
+            <w:r>
+              <w:rPr>
+                <w:sz w:val="20"/>
+                <w:szCs w:val="20"/>
+              </w:rPr>
+              <w:t>Km/h</w:t>
+            </w:r>
+          </w:p>
+        </w:tc>
+        <w:tc>
+          <w:tcPr>
+            <w:tcW w:w="1258" w:type="dxa"/>
+          </w:tcPr>
+          <w:p>
+            <w:pPr>
+              <w:rPr>
+                <w:sz w:val="20"/>
+                <w:szCs w:val="20"/>
+              </w:rPr>
+            </w:pPr>
+            <w:r>
+              <w:rPr>
+                <w:sz w:val="20"/>
+                <w:szCs w:val="20"/>
+              </w:rPr>
+              <w:t>Analog Input</w:t>
+            </w:r>
+          </w:p>
+        </w:tc>
+        <w:tc>
+          <w:tcPr>
+            <w:tcW w:w="1701" w:type="dxa"/>
+          </w:tcPr>
+          <w:p>
+            <w:pPr>
+              <w:rPr>
+                <w:sz w:val="16"/>
+                <w:szCs w:val="16"/>
+              </w:rPr>
+            </w:pPr>
+            <m:oMathPara>
+              <m:oMath>
+                <m:r>
+                  <w:rPr>
+                    <w:rFonts w:ascii="Cambria Math" w:hAnsi="Cambria Math"/>
+                    <w:sz w:val="16"/>
+                    <w:szCs w:val="16"/>
+                  </w:rPr>
+                  <m:t>(</m:t>
+                </m:r>
+                <m:r>
+                  <w:rPr>
+                    <w:rFonts w:ascii="Cambria Math" w:hAnsi="Cambria Math"/>
+                    <w:sz w:val="16"/>
+                    <w:szCs w:val="16"/>
+                  </w:rPr>
+                  <m:t>RAW</m:t>
+                </m:r>
+                <m:r>
+                  <w:rPr>
+                    <w:rFonts w:ascii="Cambria Math" w:hAnsi="Cambria Math"/>
+                    <w:sz w:val="16"/>
+                    <w:szCs w:val="16"/>
+                  </w:rPr>
+                  <m:t>in*</m:t>
+                </m:r>
+                <m:f>
+                  <m:fPr>
+                    <m:ctrlPr>
+                      <w:rPr>
+                        <w:rFonts w:ascii="Cambria Math" w:hAnsi="Cambria Math"/>
+                        <w:i/>
+                        <w:sz w:val="16"/>
+                        <w:szCs w:val="16"/>
+                      </w:rPr>
+                    </m:ctrlPr>
+                  </m:fPr>
+                  <m:num>
+                    <m:r>
+                      <w:rPr>
+                        <w:rFonts w:ascii="Cambria Math" w:hAnsi="Cambria Math"/>
+                        <w:sz w:val="16"/>
+                        <w:szCs w:val="16"/>
+                      </w:rPr>
+                      <m:t>5</m:t>
+                    </m:r>
+                  </m:num>
+                  <m:den>
+                    <m:sSup>
+                      <m:sSupPr>
+                        <m:ctrlPr>
+                          <w:rPr>
+                            <w:rFonts w:ascii="Cambria Math" w:hAnsi="Cambria Math"/>
+                            <w:i/>
+                            <w:sz w:val="16"/>
+                            <w:szCs w:val="16"/>
+                          </w:rPr>
+                        </m:ctrlPr>
+                      </m:sSupPr>
+                      <m:e>
+                        <m:r>
+                          <w:rPr>
+                            <w:rFonts w:ascii="Cambria Math" w:hAnsi="Cambria Math"/>
+                            <w:sz w:val="16"/>
+                            <w:szCs w:val="16"/>
+                          </w:rPr>
+                          <m:t>2</m:t>
+                        </m:r>
+                      </m:e>
+                      <m:sup>
+                        <m:r>
+                          <w:rPr>
+                            <w:rFonts w:ascii="Cambria Math" w:hAnsi="Cambria Math"/>
+                            <w:sz w:val="16"/>
+                            <w:szCs w:val="16"/>
+                          </w:rPr>
+                          <m:t>10</m:t>
+                        </m:r>
+                      </m:sup>
+                    </m:sSup>
+                    <m:r>
+                      <w:rPr>
+                        <w:rFonts w:ascii="Cambria Math" w:hAnsi="Cambria Math"/>
+                        <w:sz w:val="16"/>
+                        <w:szCs w:val="16"/>
+                      </w:rPr>
+                      <m:t>-1</m:t>
+                    </m:r>
+                  </m:den>
+                </m:f>
+                <m:r>
+                  <w:rPr>
+                    <w:rFonts w:ascii="Cambria Math" w:hAnsi="Cambria Math"/>
+                    <w:sz w:val="16"/>
+                    <w:szCs w:val="16"/>
+                  </w:rPr>
+                  <m:t>*</m:t>
+                </m:r>
+                <m:f>
+                  <m:fPr>
+                    <m:ctrlPr>
+                      <w:rPr>
+                        <w:rFonts w:ascii="Cambria Math" w:hAnsi="Cambria Math"/>
+                        <w:i/>
+                        <w:sz w:val="16"/>
+                        <w:szCs w:val="16"/>
+                      </w:rPr>
+                    </m:ctrlPr>
+                  </m:fPr>
+                  <m:num>
+                    <m:r>
+                      <w:rPr>
+                        <w:rFonts w:ascii="Cambria Math" w:hAnsi="Cambria Math"/>
+                        <w:sz w:val="16"/>
+                        <w:szCs w:val="16"/>
+                      </w:rPr>
+                      <m:t>300</m:t>
+                    </m:r>
+                  </m:num>
+                  <m:den>
+                    <m:r>
+                      <w:rPr>
+                        <w:rFonts w:ascii="Cambria Math" w:hAnsi="Cambria Math"/>
+                        <w:sz w:val="16"/>
+                        <w:szCs w:val="16"/>
+                      </w:rPr>
+                      <m:t>5</m:t>
+                    </m:r>
+                  </m:den>
+                </m:f>
+                <m:r>
+                  <w:rPr>
+                    <w:rFonts w:ascii="Cambria Math" w:hAnsi="Cambria Math"/>
+                    <w:sz w:val="16"/>
+                    <w:szCs w:val="16"/>
+                  </w:rPr>
+                  <m:t>)</m:t>
+                </m:r>
+                <m:r>
+                  <w:rPr>
+                    <w:rFonts w:ascii="Cambria Math" w:hAnsi="Cambria Math"/>
+                    <w:sz w:val="16"/>
+                    <w:szCs w:val="16"/>
+                  </w:rPr>
+                  <m:t>-60</m:t>
+                </m:r>
+              </m:oMath>
+            </m:oMathPara>
+          </w:p>
+        </w:tc>
+        <w:tc>
+          <w:tcPr>
+            <w:tcW w:w="709" w:type="dxa"/>
+          </w:tcPr>
+          <w:p>
+            <w:pPr>
+              <w:rPr>
+                <w:sz w:val="20"/>
+                <w:szCs w:val="20"/>
+              </w:rPr>
+            </w:pPr>
+            <w:r>
+              <w:rPr>
+                <w:sz w:val="20"/>
+                <w:szCs w:val="20"/>
+              </w:rPr>
+              <w:t>-60 km/h</w:t>
+            </w:r>
+          </w:p>
+        </w:tc>
+        <w:tc>
+          <w:tcPr>
+            <w:tcW w:w="708" w:type="dxa"/>
+          </w:tcPr>
+          <w:p>
+            <w:pPr>
+              <w:rPr>
+                <w:sz w:val="20"/>
+                <w:szCs w:val="20"/>
+              </w:rPr>
+            </w:pPr>
+            <w:r>
+              <w:rPr>
+                <w:sz w:val="20"/>
+                <w:szCs w:val="20"/>
+              </w:rPr>
+              <w:t>240 km/h</w:t>
+            </w:r>
+          </w:p>
+        </w:tc>
+      </w:tr>
+      <w:tr>
+        <w:tc>
+          <w:tcPr>
+            <w:tcW w:w="4329" w:type="dxa"/>
+          </w:tcPr>
+          <w:p>
+            <w:pPr>
+              <w:rPr>
+                <w:rFonts w:ascii="Consolas" w:hAnsi="Consolas"/>
+                <w:sz w:val="20"/>
+                <w:szCs w:val="20"/>
+              </w:rPr>
+            </w:pPr>
+            <w:proofErr w:type="spellStart"/>
+            <w:r>
+              <w:rPr>
+                <w:rFonts w:ascii="Consolas" w:hAnsi="Consolas"/>
+                <w:sz w:val="20"/>
+                <w:szCs w:val="20"/>
+              </w:rPr>
+              <w:t>TorqueRequest_Nm</w:t>
+            </w:r>
+            <w:proofErr w:type="spellEnd"/>
+          </w:p>
+        </w:tc>
+        <w:tc>
+          <w:tcPr>
+            <w:tcW w:w="929" w:type="dxa"/>
+          </w:tcPr>
+          <w:p>
+            <w:pPr>
+              <w:rPr>
+                <w:sz w:val="20"/>
+                <w:szCs w:val="20"/>
+              </w:rPr>
+            </w:pPr>
+            <w:r>
+              <w:rPr>
+                <w:sz w:val="20"/>
+                <w:szCs w:val="20"/>
+              </w:rPr>
+              <w:t>N*m</w:t>
+            </w:r>
+          </w:p>
+        </w:tc>
+        <w:tc>
+          <w:tcPr>
+            <w:tcW w:w="1258" w:type="dxa"/>
+          </w:tcPr>
+          <w:p>
+            <w:pPr>
+              <w:rPr>
+                <w:sz w:val="20"/>
+                <w:szCs w:val="20"/>
+              </w:rPr>
+            </w:pPr>
+            <w:r>
+              <w:rPr>
+                <w:sz w:val="20"/>
+                <w:szCs w:val="20"/>
+              </w:rPr>
+              <w:t>Digital Output</w:t>
+            </w:r>
+          </w:p>
+        </w:tc>
+        <w:tc>
+          <w:tcPr>
+            <w:tcW w:w="1701" w:type="dxa"/>
+          </w:tcPr>
+          <w:p>
+            <w:pPr>
+              <w:rPr>
+                <w:sz w:val="20"/>
+                <w:szCs w:val="20"/>
+              </w:rPr>
+            </w:pPr>
+            <w:r>
+              <w:rPr>
+                <w:sz w:val="20"/>
+                <w:szCs w:val="20"/>
+              </w:rPr>
+              <w:t>-</w:t>
+            </w:r>
+          </w:p>
+        </w:tc>
+        <w:tc>
+          <w:tcPr>
+            <w:tcW w:w="709" w:type="dxa"/>
+          </w:tcPr>
+          <w:p>
+            <w:pPr>
+              <w:rPr>
+                <w:sz w:val="20"/>
+                <w:szCs w:val="20"/>
+              </w:rPr>
+            </w:pPr>
+            <w:r>
+              <w:rPr>
+                <w:sz w:val="20"/>
+                <w:szCs w:val="20"/>
+              </w:rPr>
+              <w:t>-80 Nm</w:t>
+            </w:r>
+          </w:p>
+        </w:tc>
+        <w:tc>
+          <w:tcPr>
+            <w:tcW w:w="708" w:type="dxa"/>
+          </w:tcPr>
+          <w:p>
+            <w:pPr>
+              <w:rPr>
+                <w:sz w:val="20"/>
+                <w:szCs w:val="20"/>
+              </w:rPr>
+            </w:pPr>
+            <w:r>
+              <w:rPr>
+                <w:sz w:val="20"/>
+                <w:szCs w:val="20"/>
+              </w:rPr>
+              <w:t>80 Nm</w:t>
+            </w:r>
+          </w:p>
+        </w:tc>
+      </w:tr>
+      <w:tr>
+        <w:tc>
+          <w:tcPr>
+            <w:tcW w:w="4329" w:type="dxa"/>
+          </w:tcPr>
+          <w:p>
+            <w:pPr>
+              <w:rPr>
+                <w:rFonts w:ascii="Consolas" w:hAnsi="Consolas"/>
+                <w:sz w:val="20"/>
+                <w:szCs w:val="20"/>
+              </w:rPr>
+            </w:pPr>
+            <w:proofErr w:type="spellStart"/>
+            <w:r>
+              <w:rPr>
+                <w:rFonts w:ascii="Consolas" w:hAnsi="Consolas"/>
+                <w:sz w:val="20"/>
+                <w:szCs w:val="20"/>
+              </w:rPr>
+              <w:t>AutomaticTransmissionState</w:t>
+            </w:r>
+            <w:proofErr w:type="spellEnd"/>
+          </w:p>
+        </w:tc>
+        <w:tc>
+          <w:tcPr>
+            <w:tcW w:w="929" w:type="dxa"/>
+          </w:tcPr>
+          <w:p>
+            <w:pPr>
+              <w:rPr>
+                <w:sz w:val="20"/>
+                <w:szCs w:val="20"/>
+              </w:rPr>
+            </w:pPr>
+            <w:r>
+              <w:rPr>
+                <w:sz w:val="20"/>
+                <w:szCs w:val="20"/>
+              </w:rPr>
+              <w:t>Unitless</w:t>
+            </w:r>
+          </w:p>
+        </w:tc>
+        <w:tc>
+          <w:tcPr>
+            <w:tcW w:w="1258" w:type="dxa"/>
+          </w:tcPr>
+          <w:p>
+            <w:pPr>
+              <w:rPr>
+                <w:sz w:val="20"/>
+                <w:szCs w:val="20"/>
+              </w:rPr>
+            </w:pPr>
+            <w:r>
+              <w:rPr>
+                <w:sz w:val="20"/>
+                <w:szCs w:val="20"/>
+              </w:rPr>
+              <w:t>Digital Output</w:t>
+            </w:r>
+          </w:p>
+        </w:tc>
+        <w:tc>
+          <w:tcPr>
+            <w:tcW w:w="1701" w:type="dxa"/>
+          </w:tcPr>
+          <w:p>
+            <w:pPr>
+              <w:rPr>
+                <w:sz w:val="20"/>
+                <w:szCs w:val="20"/>
+              </w:rPr>
+            </w:pPr>
+            <w:r>
+              <w:rPr>
+                <w:sz w:val="20"/>
+                <w:szCs w:val="20"/>
+              </w:rPr>
+              <w:t>-</w:t>
+            </w:r>
+          </w:p>
+        </w:tc>
+        <w:tc>
+          <w:tcPr>
+            <w:tcW w:w="709" w:type="dxa"/>
+          </w:tcPr>
+          <w:p>
+            <w:pPr>
+              <w:rPr>
+                <w:sz w:val="20"/>
+                <w:szCs w:val="20"/>
+              </w:rPr>
+            </w:pPr>
+            <w:r>
+              <w:rPr>
+                <w:sz w:val="20"/>
+                <w:szCs w:val="20"/>
+              </w:rPr>
+              <w:t>0</w:t>
+            </w:r>
+          </w:p>
+        </w:tc>
+        <w:tc>
+          <w:tcPr>
+            <w:tcW w:w="708" w:type="dxa"/>
+          </w:tcPr>
+          <w:p>
+            <w:pPr>
+              <w:rPr>
+                <w:sz w:val="20"/>
+                <w:szCs w:val="20"/>
+              </w:rPr>
+            </w:pPr>
+            <w:r>
+              <w:rPr>
+                <w:sz w:val="20"/>
+                <w:szCs w:val="20"/>
+              </w:rPr>
+              <w:t>4</w:t>
+            </w:r>
+          </w:p>
         </w:tc>
       </w:tr>
     </w:tbl>
@@ -794,31 +2302,138 @@
         </w:rPr>
       </w:pPr>
     </w:p>
-    <w:p>
-      <w:pPr>
-        <w:rPr>
-          <w:i/>
-          <w:iCs/>
-        </w:rPr>
-      </w:pPr>
-    </w:p>
-    <w:p>
-      <w:pPr>
-        <w:rPr>
-          <w:i/>
-          <w:iCs/>
-        </w:rPr>
-      </w:pPr>
-      <w:r>
-        <w:rPr>
-          <w:i/>
-          <w:iCs/>
-        </w:rPr>
+    <w:p/>
+    <w:p>
+      <w:pPr>
+        <w:rPr>
+          <w:i/>
+          <w:iCs/>
+        </w:rPr>
+      </w:pPr>
+    </w:p>
+    <w:p>
+      <w:pPr>
+        <w:rPr>
+          <w:i/>
+          <w:iCs/>
+        </w:rPr>
+      </w:pPr>
+    </w:p>
+    <w:p>
+      <w:pPr>
+        <w:rPr>
+          <w:i/>
+          <w:iCs/>
+        </w:rPr>
+      </w:pPr>
+    </w:p>
+    <w:p>
+      <w:pPr>
+        <w:rPr>
+          <w:i/>
+          <w:iCs/>
+        </w:rPr>
+      </w:pPr>
+    </w:p>
+    <w:p>
+      <w:pPr>
+        <w:rPr>
+          <w:i/>
+          <w:iCs/>
+        </w:rPr>
+      </w:pPr>
+    </w:p>
+    <w:p>
+      <w:pPr>
+        <w:rPr>
+          <w:i/>
+          <w:iCs/>
+        </w:rPr>
+      </w:pPr>
+    </w:p>
+    <w:p>
+      <w:pPr>
+        <w:rPr>
+          <w:i/>
+          <w:iCs/>
+        </w:rPr>
+      </w:pPr>
+    </w:p>
+    <w:p>
+      <w:pPr>
+        <w:rPr>
+          <w:i/>
+          <w:iCs/>
+        </w:rPr>
+      </w:pPr>
+    </w:p>
+    <w:p>
+      <w:pPr>
+        <w:rPr>
+          <w:i/>
+          <w:iCs/>
+        </w:rPr>
+      </w:pPr>
+      <w:r>
+        <w:rPr>
+          <w:i/>
+          <w:iCs/>
+        </w:rPr>
+        <w:lastRenderedPageBreak/>
         <w:t>[screenshot of the controller model instrumented with the blocks of the Support Package for Arduino Hardware]</w:t>
       </w:r>
     </w:p>
     <w:p>
       <w:pPr>
+        <w:rPr>
+          <w:i/>
+          <w:iCs/>
+        </w:rPr>
+      </w:pPr>
+      <w:r>
+        <w:rPr>
+          <w:i/>
+          <w:iCs/>
+        </w:rPr>
+        <w:drawing>
+          <wp:inline distT="0" distB="0" distL="0" distR="0" wp14:anchorId="14F028C0" wp14:editId="3A03DC65">
+            <wp:extent cx="5727700" cy="2026734"/>
+            <wp:effectExtent l="0" t="0" r="6350" b="0"/>
+            <wp:docPr id="844754203" name="Immagine 1" descr="Immagine che contiene testo, diagramma, Piano, linea&#10;&#10;Descrizione generata automaticamente"/>
+            <wp:cNvGraphicFramePr>
+              <a:graphicFrameLocks xmlns:a="http://schemas.openxmlformats.org/drawingml/2006/main" noChangeAspect="1"/>
+            </wp:cNvGraphicFramePr>
+            <a:graphic xmlns:a="http://schemas.openxmlformats.org/drawingml/2006/main">
+              <a:graphicData uri="http://schemas.openxmlformats.org/drawingml/2006/picture">
+                <pic:pic xmlns:pic="http://schemas.openxmlformats.org/drawingml/2006/picture">
+                  <pic:nvPicPr>
+                    <pic:cNvPr id="946163106" name="Immagine 1" descr="Immagine che contiene testo, diagramma, Piano, linea&#10;&#10;Descrizione generata automaticamente"/>
+                    <pic:cNvPicPr/>
+                  </pic:nvPicPr>
+                  <pic:blipFill>
+                    <a:blip r:embed="rId8"/>
+                    <a:stretch>
+                      <a:fillRect/>
+                    </a:stretch>
+                  </pic:blipFill>
+                  <pic:spPr>
+                    <a:xfrm>
+                      <a:off x="0" y="0"/>
+                      <a:ext cx="5727700" cy="2026734"/>
+                    </a:xfrm>
+                    <a:prstGeom prst="rect">
+                      <a:avLst/>
+                    </a:prstGeom>
+                  </pic:spPr>
+                </pic:pic>
+              </a:graphicData>
+            </a:graphic>
+          </wp:inline>
+        </w:drawing>
+      </w:r>
+    </w:p>
+    <w:p>
+      <w:pPr>
         <w:pStyle w:val="Titolo1"/>
       </w:pPr>
       <w:r>
@@ -870,6 +2485,67 @@
           <w:iCs/>
         </w:rPr>
       </w:pPr>
+    </w:p>
+    <w:p>
+      <w:pPr>
+        <w:pStyle w:val="NormaleWeb"/>
+      </w:pPr>
+      <w:r>
+        <w:rPr>
+          <w:noProof/>
+        </w:rPr>
+        <w:drawing>
+          <wp:inline distT="0" distB="0" distL="0" distR="0" wp14:anchorId="79E6541F" wp14:editId="309684F9">
+            <wp:extent cx="5727450" cy="2589291"/>
+            <wp:effectExtent l="0" t="0" r="6985" b="1905"/>
+            <wp:docPr id="1053405103" name="Immagine 1" descr="Immagine che contiene diagramma, schermata, testo, Piano&#10;&#10;Descrizione generata automaticamente"/>
+            <wp:cNvGraphicFramePr>
+              <a:graphicFrameLocks xmlns:a="http://schemas.openxmlformats.org/drawingml/2006/main" noChangeAspect="1"/>
+            </wp:cNvGraphicFramePr>
+            <a:graphic xmlns:a="http://schemas.openxmlformats.org/drawingml/2006/main">
+              <a:graphicData uri="http://schemas.openxmlformats.org/drawingml/2006/picture">
+                <pic:pic xmlns:pic="http://schemas.openxmlformats.org/drawingml/2006/picture">
+                  <pic:nvPicPr>
+                    <pic:cNvPr id="1053405103" name="Immagine 1" descr="Immagine che contiene diagramma, schermata, testo, Piano&#10;&#10;Descrizione generata automaticamente"/>
+                    <pic:cNvPicPr>
+                      <a:picLocks noChangeAspect="1" noChangeArrowheads="1"/>
+                    </pic:cNvPicPr>
+                  </pic:nvPicPr>
+                  <pic:blipFill rotWithShape="1">
+                    <a:blip r:embed="rId9">
+                      <a:extLst>
+                        <a:ext uri="{28A0092B-C50C-407E-A947-70E740481C1C}">
+                          <a14:useLocalDpi xmlns:a14="http://schemas.microsoft.com/office/drawing/2010/main" val="0"/>
+                        </a:ext>
+                      </a:extLst>
+                    </a:blip>
+                    <a:srcRect t="12144" b="5159"/>
+                    <a:stretch/>
+                  </pic:blipFill>
+                  <pic:spPr bwMode="auto">
+                    <a:xfrm>
+                      <a:off x="0" y="0"/>
+                      <a:ext cx="5727700" cy="2589404"/>
+                    </a:xfrm>
+                    <a:prstGeom prst="rect">
+                      <a:avLst/>
+                    </a:prstGeom>
+                    <a:noFill/>
+                    <a:ln>
+                      <a:noFill/>
+                    </a:ln>
+                    <a:extLst>
+                      <a:ext uri="{53640926-AAD7-44D8-BBD7-CCE9431645EC}">
+                        <a14:shadowObscured xmlns:a14="http://schemas.microsoft.com/office/drawing/2010/main"/>
+                      </a:ext>
+                    </a:extLst>
+                  </pic:spPr>
+                </pic:pic>
+              </a:graphicData>
+            </a:graphic>
+          </wp:inline>
+        </w:drawing>
+      </w:r>
     </w:p>
     <w:p>
       <w:pPr>
@@ -1026,7 +2702,19 @@
           <w:rPr>
             <w:rStyle w:val="Collegamentoipertestuale"/>
           </w:rPr>
-          <w:t>https://docs.arduino.cc/tutorials/uno-rev3/BoardAnatomy</w:t>
+          <w:t>https://docs.arduino.cc/t</w:t>
+        </w:r>
+        <w:r>
+          <w:rPr>
+            <w:rStyle w:val="Collegamentoipertestuale"/>
+          </w:rPr>
+          <w:t>u</w:t>
+        </w:r>
+        <w:r>
+          <w:rPr>
+            <w:rStyle w:val="Collegamentoipertestuale"/>
+          </w:rPr>
+          <w:t>torials/uno-rev3/BoardAnatomy</w:t>
         </w:r>
       </w:hyperlink>
       <w:r>
@@ -2558,6 +4246,119 @@
     </w:lvl>
   </w:abstractNum>
   <w:abstractNum w:abstractNumId="13" w15:restartNumberingAfterBreak="0">
+    <w:nsid w:val="61A24C68"/>
+    <w:multiLevelType w:val="hybridMultilevel"/>
+    <w:tmpl w:val="DC286D2A"/>
+    <w:lvl w:ilvl="0" w:tplc="04100001">
+      <w:start w:val="1"/>
+      <w:numFmt w:val="bullet"/>
+      <w:lvlText w:val=""/>
+      <w:lvlJc w:val="left"/>
+      <w:pPr>
+        <w:ind w:left="720" w:hanging="360"/>
+      </w:pPr>
+      <w:rPr>
+        <w:rFonts w:ascii="Symbol" w:hAnsi="Symbol" w:hint="default"/>
+      </w:rPr>
+    </w:lvl>
+    <w:lvl w:ilvl="1" w:tplc="04100003" w:tentative="1">
+      <w:start w:val="1"/>
+      <w:numFmt w:val="bullet"/>
+      <w:lvlText w:val="o"/>
+      <w:lvlJc w:val="left"/>
+      <w:pPr>
+        <w:ind w:left="1440" w:hanging="360"/>
+      </w:pPr>
+      <w:rPr>
+        <w:rFonts w:ascii="Courier New" w:hAnsi="Courier New" w:cs="Courier New" w:hint="default"/>
+      </w:rPr>
+    </w:lvl>
+    <w:lvl w:ilvl="2" w:tplc="04100005" w:tentative="1">
+      <w:start w:val="1"/>
+      <w:numFmt w:val="bullet"/>
+      <w:lvlText w:val=""/>
+      <w:lvlJc w:val="left"/>
+      <w:pPr>
+        <w:ind w:left="2160" w:hanging="360"/>
+      </w:pPr>
+      <w:rPr>
+        <w:rFonts w:ascii="Wingdings" w:hAnsi="Wingdings" w:hint="default"/>
+      </w:rPr>
+    </w:lvl>
+    <w:lvl w:ilvl="3" w:tplc="04100001" w:tentative="1">
+      <w:start w:val="1"/>
+      <w:numFmt w:val="bullet"/>
+      <w:lvlText w:val=""/>
+      <w:lvlJc w:val="left"/>
+      <w:pPr>
+        <w:ind w:left="2880" w:hanging="360"/>
+      </w:pPr>
+      <w:rPr>
+        <w:rFonts w:ascii="Symbol" w:hAnsi="Symbol" w:hint="default"/>
+      </w:rPr>
+    </w:lvl>
+    <w:lvl w:ilvl="4" w:tplc="04100003" w:tentative="1">
+      <w:start w:val="1"/>
+      <w:numFmt w:val="bullet"/>
+      <w:lvlText w:val="o"/>
+      <w:lvlJc w:val="left"/>
+      <w:pPr>
+        <w:ind w:left="3600" w:hanging="360"/>
+      </w:pPr>
+      <w:rPr>
+        <w:rFonts w:ascii="Courier New" w:hAnsi="Courier New" w:cs="Courier New" w:hint="default"/>
+      </w:rPr>
+    </w:lvl>
+    <w:lvl w:ilvl="5" w:tplc="04100005" w:tentative="1">
+      <w:start w:val="1"/>
+      <w:numFmt w:val="bullet"/>
+      <w:lvlText w:val=""/>
+      <w:lvlJc w:val="left"/>
+      <w:pPr>
+        <w:ind w:left="4320" w:hanging="360"/>
+      </w:pPr>
+      <w:rPr>
+        <w:rFonts w:ascii="Wingdings" w:hAnsi="Wingdings" w:hint="default"/>
+      </w:rPr>
+    </w:lvl>
+    <w:lvl w:ilvl="6" w:tplc="04100001" w:tentative="1">
+      <w:start w:val="1"/>
+      <w:numFmt w:val="bullet"/>
+      <w:lvlText w:val=""/>
+      <w:lvlJc w:val="left"/>
+      <w:pPr>
+        <w:ind w:left="5040" w:hanging="360"/>
+      </w:pPr>
+      <w:rPr>
+        <w:rFonts w:ascii="Symbol" w:hAnsi="Symbol" w:hint="default"/>
+      </w:rPr>
+    </w:lvl>
+    <w:lvl w:ilvl="7" w:tplc="04100003" w:tentative="1">
+      <w:start w:val="1"/>
+      <w:numFmt w:val="bullet"/>
+      <w:lvlText w:val="o"/>
+      <w:lvlJc w:val="left"/>
+      <w:pPr>
+        <w:ind w:left="5760" w:hanging="360"/>
+      </w:pPr>
+      <w:rPr>
+        <w:rFonts w:ascii="Courier New" w:hAnsi="Courier New" w:cs="Courier New" w:hint="default"/>
+      </w:rPr>
+    </w:lvl>
+    <w:lvl w:ilvl="8" w:tplc="04100005" w:tentative="1">
+      <w:start w:val="1"/>
+      <w:numFmt w:val="bullet"/>
+      <w:lvlText w:val=""/>
+      <w:lvlJc w:val="left"/>
+      <w:pPr>
+        <w:ind w:left="6480" w:hanging="360"/>
+      </w:pPr>
+      <w:rPr>
+        <w:rFonts w:ascii="Wingdings" w:hAnsi="Wingdings" w:hint="default"/>
+      </w:rPr>
+    </w:lvl>
+  </w:abstractNum>
+  <w:abstractNum w:abstractNumId="14" w15:restartNumberingAfterBreak="0">
     <w:nsid w:val="6A0A4FE1"/>
     <w:multiLevelType w:val="hybridMultilevel"/>
     <w:tmpl w:val="7360CA16"/>
@@ -2670,7 +4471,7 @@
       </w:rPr>
     </w:lvl>
   </w:abstractNum>
-  <w:abstractNum w:abstractNumId="14" w15:restartNumberingAfterBreak="0">
+  <w:abstractNum w:abstractNumId="15" w15:restartNumberingAfterBreak="0">
     <w:nsid w:val="6C751062"/>
     <w:multiLevelType w:val="hybridMultilevel"/>
     <w:tmpl w:val="C9A44536"/>
@@ -2783,7 +4584,7 @@
       </w:rPr>
     </w:lvl>
   </w:abstractNum>
-  <w:abstractNum w:abstractNumId="15" w15:restartNumberingAfterBreak="0">
+  <w:abstractNum w:abstractNumId="16" w15:restartNumberingAfterBreak="0">
     <w:nsid w:val="6CFC5E12"/>
     <w:multiLevelType w:val="hybridMultilevel"/>
     <w:tmpl w:val="63564648"/>
@@ -2896,7 +4697,7 @@
       </w:rPr>
     </w:lvl>
   </w:abstractNum>
-  <w:abstractNum w:abstractNumId="16" w15:restartNumberingAfterBreak="0">
+  <w:abstractNum w:abstractNumId="17" w15:restartNumberingAfterBreak="0">
     <w:nsid w:val="701B0433"/>
     <w:multiLevelType w:val="hybridMultilevel"/>
     <w:tmpl w:val="C99012CA"/>
@@ -2982,7 +4783,120 @@
       </w:pPr>
     </w:lvl>
   </w:abstractNum>
-  <w:abstractNum w:abstractNumId="17" w15:restartNumberingAfterBreak="0">
+  <w:abstractNum w:abstractNumId="18" w15:restartNumberingAfterBreak="0">
+    <w:nsid w:val="71EF214F"/>
+    <w:multiLevelType w:val="hybridMultilevel"/>
+    <w:tmpl w:val="087E08F6"/>
+    <w:lvl w:ilvl="0" w:tplc="04100001">
+      <w:start w:val="1"/>
+      <w:numFmt w:val="bullet"/>
+      <w:lvlText w:val=""/>
+      <w:lvlJc w:val="left"/>
+      <w:pPr>
+        <w:ind w:left="720" w:hanging="360"/>
+      </w:pPr>
+      <w:rPr>
+        <w:rFonts w:ascii="Symbol" w:hAnsi="Symbol" w:hint="default"/>
+      </w:rPr>
+    </w:lvl>
+    <w:lvl w:ilvl="1" w:tplc="04100003" w:tentative="1">
+      <w:start w:val="1"/>
+      <w:numFmt w:val="bullet"/>
+      <w:lvlText w:val="o"/>
+      <w:lvlJc w:val="left"/>
+      <w:pPr>
+        <w:ind w:left="1440" w:hanging="360"/>
+      </w:pPr>
+      <w:rPr>
+        <w:rFonts w:ascii="Courier New" w:hAnsi="Courier New" w:cs="Courier New" w:hint="default"/>
+      </w:rPr>
+    </w:lvl>
+    <w:lvl w:ilvl="2" w:tplc="04100005" w:tentative="1">
+      <w:start w:val="1"/>
+      <w:numFmt w:val="bullet"/>
+      <w:lvlText w:val=""/>
+      <w:lvlJc w:val="left"/>
+      <w:pPr>
+        <w:ind w:left="2160" w:hanging="360"/>
+      </w:pPr>
+      <w:rPr>
+        <w:rFonts w:ascii="Wingdings" w:hAnsi="Wingdings" w:hint="default"/>
+      </w:rPr>
+    </w:lvl>
+    <w:lvl w:ilvl="3" w:tplc="04100001" w:tentative="1">
+      <w:start w:val="1"/>
+      <w:numFmt w:val="bullet"/>
+      <w:lvlText w:val=""/>
+      <w:lvlJc w:val="left"/>
+      <w:pPr>
+        <w:ind w:left="2880" w:hanging="360"/>
+      </w:pPr>
+      <w:rPr>
+        <w:rFonts w:ascii="Symbol" w:hAnsi="Symbol" w:hint="default"/>
+      </w:rPr>
+    </w:lvl>
+    <w:lvl w:ilvl="4" w:tplc="04100003" w:tentative="1">
+      <w:start w:val="1"/>
+      <w:numFmt w:val="bullet"/>
+      <w:lvlText w:val="o"/>
+      <w:lvlJc w:val="left"/>
+      <w:pPr>
+        <w:ind w:left="3600" w:hanging="360"/>
+      </w:pPr>
+      <w:rPr>
+        <w:rFonts w:ascii="Courier New" w:hAnsi="Courier New" w:cs="Courier New" w:hint="default"/>
+      </w:rPr>
+    </w:lvl>
+    <w:lvl w:ilvl="5" w:tplc="04100005" w:tentative="1">
+      <w:start w:val="1"/>
+      <w:numFmt w:val="bullet"/>
+      <w:lvlText w:val=""/>
+      <w:lvlJc w:val="left"/>
+      <w:pPr>
+        <w:ind w:left="4320" w:hanging="360"/>
+      </w:pPr>
+      <w:rPr>
+        <w:rFonts w:ascii="Wingdings" w:hAnsi="Wingdings" w:hint="default"/>
+      </w:rPr>
+    </w:lvl>
+    <w:lvl w:ilvl="6" w:tplc="04100001" w:tentative="1">
+      <w:start w:val="1"/>
+      <w:numFmt w:val="bullet"/>
+      <w:lvlText w:val=""/>
+      <w:lvlJc w:val="left"/>
+      <w:pPr>
+        <w:ind w:left="5040" w:hanging="360"/>
+      </w:pPr>
+      <w:rPr>
+        <w:rFonts w:ascii="Symbol" w:hAnsi="Symbol" w:hint="default"/>
+      </w:rPr>
+    </w:lvl>
+    <w:lvl w:ilvl="7" w:tplc="04100003" w:tentative="1">
+      <w:start w:val="1"/>
+      <w:numFmt w:val="bullet"/>
+      <w:lvlText w:val="o"/>
+      <w:lvlJc w:val="left"/>
+      <w:pPr>
+        <w:ind w:left="5760" w:hanging="360"/>
+      </w:pPr>
+      <w:rPr>
+        <w:rFonts w:ascii="Courier New" w:hAnsi="Courier New" w:cs="Courier New" w:hint="default"/>
+      </w:rPr>
+    </w:lvl>
+    <w:lvl w:ilvl="8" w:tplc="04100005" w:tentative="1">
+      <w:start w:val="1"/>
+      <w:numFmt w:val="bullet"/>
+      <w:lvlText w:val=""/>
+      <w:lvlJc w:val="left"/>
+      <w:pPr>
+        <w:ind w:left="6480" w:hanging="360"/>
+      </w:pPr>
+      <w:rPr>
+        <w:rFonts w:ascii="Wingdings" w:hAnsi="Wingdings" w:hint="default"/>
+      </w:rPr>
+    </w:lvl>
+  </w:abstractNum>
+  <w:abstractNum w:abstractNumId="19" w15:restartNumberingAfterBreak="0">
     <w:nsid w:val="7DBB30B4"/>
     <w:multiLevelType w:val="hybridMultilevel"/>
     <w:tmpl w:val="31086770"/>
@@ -3102,7 +5016,7 @@
     <w:abstractNumId w:val="2"/>
   </w:num>
   <w:num w:numId="3" w16cid:durableId="235012775">
-    <w:abstractNumId w:val="16"/>
+    <w:abstractNumId w:val="17"/>
   </w:num>
   <w:num w:numId="4" w16cid:durableId="1934700309">
     <w:abstractNumId w:val="7"/>
@@ -3117,7 +5031,7 @@
     <w:abstractNumId w:val="11"/>
   </w:num>
   <w:num w:numId="8" w16cid:durableId="1532525393">
-    <w:abstractNumId w:val="14"/>
+    <w:abstractNumId w:val="15"/>
   </w:num>
   <w:num w:numId="9" w16cid:durableId="36707327">
     <w:abstractNumId w:val="8"/>
@@ -3138,15 +5052,21 @@
     <w:abstractNumId w:val="4"/>
   </w:num>
   <w:num w:numId="15" w16cid:durableId="394743075">
-    <w:abstractNumId w:val="17"/>
+    <w:abstractNumId w:val="19"/>
   </w:num>
   <w:num w:numId="16" w16cid:durableId="663818932">
     <w:abstractNumId w:val="5"/>
   </w:num>
   <w:num w:numId="17" w16cid:durableId="307131358">
-    <w:abstractNumId w:val="15"/>
+    <w:abstractNumId w:val="16"/>
   </w:num>
   <w:num w:numId="18" w16cid:durableId="77020183">
+    <w:abstractNumId w:val="14"/>
+  </w:num>
+  <w:num w:numId="19" w16cid:durableId="1568303130">
+    <w:abstractNumId w:val="18"/>
+  </w:num>
+  <w:num w:numId="20" w16cid:durableId="278876951">
     <w:abstractNumId w:val="13"/>
   </w:num>
 </w:numbering>
@@ -4105,6 +6025,21 @@
       <w:shd w:val="clear" w:color="auto" w:fill="E1DFDD"/>
     </w:rPr>
   </w:style>
+  <w:style w:type="paragraph" w:styleId="NormaleWeb">
+    <w:name w:val="Normal (Web)"/>
+    <w:basedOn w:val="Normale"/>
+    <w:uiPriority w:val="99"/>
+    <w:semiHidden/>
+    <w:unhideWhenUsed/>
+    <w:rsid w:val="00050AB7"/>
+    <w:pPr>
+      <w:spacing w:before="100" w:beforeAutospacing="1" w:after="100" w:afterAutospacing="1"/>
+    </w:pPr>
+    <w:rPr>
+      <w:rFonts w:ascii="Times New Roman" w:eastAsia="Times New Roman" w:hAnsi="Times New Roman" w:cs="Times New Roman"/>
+      <w:lang w:val="it-IT" w:eastAsia="it-IT"/>
+    </w:rPr>
+  </w:style>
 </w:styles>
 </file>
 

</xml_diff>

<commit_message>
Code generation section of the report
</commit_message>
<xml_diff>
--- a/Lab4/MBSD_Lab 4.docx
+++ b/Lab4/MBSD_Lab 4.docx
@@ -632,10 +632,7 @@
       </w:r>
       <w:proofErr w:type="gramEnd"/>
       <w:r>
-        <w:t xml:space="preserve"> number in the range [0, 1] by applying a gain factor.</w:t>
-      </w:r>
-      <w:r>
-        <w:t xml:space="preserve"> </w:t>
+        <w:t xml:space="preserve"> number in the range [0, 1] by applying a gain factor. </w:t>
       </w:r>
       <w:r>
         <w:t>At the end</w:t>
@@ -686,13 +683,7 @@
       </w:r>
       <w:proofErr w:type="gramEnd"/>
       <w:r>
-        <w:t xml:space="preserve"> number in the range [0, </w:t>
-      </w:r>
-      <w:r>
-        <w:t>4</w:t>
-      </w:r>
-      <w:r>
-        <w:t xml:space="preserve">] by applying a gain factor. At the end, we added a cast into </w:t>
+        <w:t xml:space="preserve"> number in the range [0, 4] by applying a gain factor. At the end, we added a cast into </w:t>
       </w:r>
       <w:r>
         <w:t xml:space="preserve">integer and then one to the </w:t>
@@ -745,19 +736,7 @@
       </w:r>
       <w:proofErr w:type="gramEnd"/>
       <w:r>
-        <w:t xml:space="preserve"> number in the range [</w:t>
-      </w:r>
-      <w:r>
-        <w:t>-60</w:t>
-      </w:r>
-      <w:r>
-        <w:t xml:space="preserve">, </w:t>
-      </w:r>
-      <w:r>
-        <w:t>240</w:t>
-      </w:r>
-      <w:r>
-        <w:t>] by applying a gain factor</w:t>
+        <w:t xml:space="preserve"> number in the range [-60, 240] by applying a gain factor</w:t>
       </w:r>
       <w:r>
         <w:t xml:space="preserve"> and then subtracting the minimum (negative) value</w:t>
@@ -899,6 +878,7 @@
         <w:rPr>
           <w:i/>
           <w:iCs/>
+          <w:noProof/>
         </w:rPr>
         <w:drawing>
           <wp:inline distT="0" distB="0" distL="0" distR="0" wp14:anchorId="14256385" wp14:editId="438831FA">
@@ -1292,15 +1272,7 @@
                     <w:sz w:val="16"/>
                     <w:szCs w:val="16"/>
                   </w:rPr>
-                  <m:t>RAW</m:t>
-                </m:r>
-                <m:r>
-                  <w:rPr>
-                    <w:rFonts w:ascii="Cambria Math" w:hAnsi="Cambria Math"/>
-                    <w:sz w:val="16"/>
-                    <w:szCs w:val="16"/>
-                  </w:rPr>
-                  <m:t>in*</m:t>
+                  <m:t>RAWin*</m:t>
                 </m:r>
                 <m:f>
                   <m:fPr>
@@ -1535,15 +1507,7 @@
                     <w:sz w:val="16"/>
                     <w:szCs w:val="16"/>
                   </w:rPr>
-                  <m:t>RAW</m:t>
-                </m:r>
-                <m:r>
-                  <w:rPr>
-                    <w:rFonts w:ascii="Cambria Math" w:hAnsi="Cambria Math"/>
-                    <w:sz w:val="16"/>
-                    <w:szCs w:val="16"/>
-                  </w:rPr>
-                  <m:t>in*</m:t>
+                  <m:t>RAWin*</m:t>
                 </m:r>
                 <m:f>
                   <m:fPr>
@@ -1778,23 +1742,7 @@
                     <w:sz w:val="16"/>
                     <w:szCs w:val="16"/>
                   </w:rPr>
-                  <m:t>(</m:t>
-                </m:r>
-                <m:r>
-                  <w:rPr>
-                    <w:rFonts w:ascii="Cambria Math" w:hAnsi="Cambria Math"/>
-                    <w:sz w:val="16"/>
-                    <w:szCs w:val="16"/>
-                  </w:rPr>
-                  <m:t>RAW</m:t>
-                </m:r>
-                <m:r>
-                  <w:rPr>
-                    <w:rFonts w:ascii="Cambria Math" w:hAnsi="Cambria Math"/>
-                    <w:sz w:val="16"/>
-                    <w:szCs w:val="16"/>
-                  </w:rPr>
-                  <m:t>in*</m:t>
+                  <m:t>(RAWin*</m:t>
                 </m:r>
                 <m:f>
                   <m:fPr>
@@ -1906,15 +1854,7 @@
                     <w:sz w:val="16"/>
                     <w:szCs w:val="16"/>
                   </w:rPr>
-                  <m:t>)</m:t>
-                </m:r>
-                <m:r>
-                  <w:rPr>
-                    <w:rFonts w:ascii="Cambria Math" w:hAnsi="Cambria Math"/>
-                    <w:sz w:val="16"/>
-                    <w:szCs w:val="16"/>
-                  </w:rPr>
-                  <m:t>-60</m:t>
+                  <m:t>)-60</m:t>
                 </m:r>
               </m:oMath>
             </m:oMathPara>
@@ -2302,84 +2242,357 @@
         </w:rPr>
       </w:pPr>
     </w:p>
-    <w:p/>
-    <w:p>
-      <w:pPr>
-        <w:rPr>
-          <w:i/>
-          <w:iCs/>
-        </w:rPr>
-      </w:pPr>
-    </w:p>
-    <w:p>
-      <w:pPr>
-        <w:rPr>
-          <w:i/>
-          <w:iCs/>
-        </w:rPr>
-      </w:pPr>
-    </w:p>
-    <w:p>
-      <w:pPr>
-        <w:rPr>
-          <w:i/>
-          <w:iCs/>
-        </w:rPr>
-      </w:pPr>
-    </w:p>
-    <w:p>
-      <w:pPr>
-        <w:rPr>
-          <w:i/>
-          <w:iCs/>
-        </w:rPr>
-      </w:pPr>
-    </w:p>
-    <w:p>
-      <w:pPr>
-        <w:rPr>
-          <w:i/>
-          <w:iCs/>
-        </w:rPr>
-      </w:pPr>
-    </w:p>
-    <w:p>
-      <w:pPr>
-        <w:rPr>
-          <w:i/>
-          <w:iCs/>
-        </w:rPr>
-      </w:pPr>
-    </w:p>
-    <w:p>
-      <w:pPr>
-        <w:rPr>
-          <w:i/>
-          <w:iCs/>
-        </w:rPr>
-      </w:pPr>
-    </w:p>
-    <w:p>
-      <w:pPr>
-        <w:rPr>
-          <w:i/>
-          <w:iCs/>
-        </w:rPr>
-      </w:pPr>
-    </w:p>
-    <w:p>
-      <w:pPr>
-        <w:rPr>
-          <w:i/>
-          <w:iCs/>
-        </w:rPr>
-      </w:pPr>
-      <w:r>
-        <w:rPr>
-          <w:i/>
-          <w:iCs/>
-        </w:rPr>
+    <w:p>
+      <w:r>
+        <w:t>A prerequisite for this procedure is the proper installation of Simulink Support</w:t>
+      </w:r>
+      <w:r>
+        <w:t xml:space="preserve"> Package for Arduino Hardware</w:t>
+      </w:r>
+      <w:r>
+        <w:t>, Embedded Coder, and any necessary dependencies</w:t>
+      </w:r>
+      <w:r>
+        <w:t>. These shall appear in the Installed section of the Add-On Manager.</w:t>
+      </w:r>
+    </w:p>
+    <w:p>
+      <w:r>
+        <w:t xml:space="preserve">Before generating the executable firmware, some </w:t>
+      </w:r>
+      <w:r>
+        <w:rPr>
+          <w:i/>
+          <w:iCs/>
+        </w:rPr>
+        <w:t xml:space="preserve">Model </w:t>
+      </w:r>
+      <w:r>
+        <w:rPr>
+          <w:i/>
+          <w:iCs/>
+        </w:rPr>
+        <w:t>S</w:t>
+      </w:r>
+      <w:r>
+        <w:rPr>
+          <w:i/>
+          <w:iCs/>
+        </w:rPr>
+        <w:t>ettings</w:t>
+      </w:r>
+      <w:r>
+        <w:t xml:space="preserve"> </w:t>
+      </w:r>
+      <w:proofErr w:type="gramStart"/>
+      <w:r>
+        <w:t>have to</w:t>
+      </w:r>
+      <w:proofErr w:type="gramEnd"/>
+      <w:r>
+        <w:t xml:space="preserve"> be checked</w:t>
+      </w:r>
+      <w:r>
+        <w:t xml:space="preserve"> for both our “</w:t>
+      </w:r>
+      <w:proofErr w:type="spellStart"/>
+      <w:r>
+        <w:rPr>
+          <w:i/>
+          <w:iCs/>
+        </w:rPr>
+        <w:t>controller_arduino</w:t>
+      </w:r>
+      <w:proofErr w:type="spellEnd"/>
+      <w:r>
+        <w:t>” and “</w:t>
+      </w:r>
+      <w:r>
+        <w:rPr>
+          <w:i/>
+          <w:iCs/>
+        </w:rPr>
+        <w:t>controller</w:t>
+      </w:r>
+      <w:r>
+        <w:t>” Simulink models.</w:t>
+      </w:r>
+    </w:p>
+    <w:p>
+      <w:r>
+        <w:t xml:space="preserve">In the </w:t>
+      </w:r>
+      <w:r>
+        <w:t>S</w:t>
+      </w:r>
+      <w:r>
+        <w:t>olver settings we chose “</w:t>
+      </w:r>
+      <w:r>
+        <w:rPr>
+          <w:i/>
+          <w:iCs/>
+        </w:rPr>
+        <w:t>Inf</w:t>
+      </w:r>
+      <w:r>
+        <w:t xml:space="preserve">” as Stop time, </w:t>
+      </w:r>
+      <w:proofErr w:type="gramStart"/>
+      <w:r>
+        <w:rPr>
+          <w:i/>
+          <w:iCs/>
+        </w:rPr>
+        <w:t>Fixed-step</w:t>
+      </w:r>
+      <w:proofErr w:type="gramEnd"/>
+      <w:r>
+        <w:t xml:space="preserve"> with </w:t>
+      </w:r>
+      <w:r>
+        <w:rPr>
+          <w:i/>
+          <w:iCs/>
+        </w:rPr>
+        <w:t>discrete solver (no continuous states)</w:t>
+      </w:r>
+      <w:r>
+        <w:t xml:space="preserve"> and a proper step size was chosen.</w:t>
+      </w:r>
+    </w:p>
+    <w:p>
+      <w:r>
+        <w:t>I</w:t>
+      </w:r>
+      <w:r>
+        <w:t>n the “</w:t>
+      </w:r>
+      <w:r>
+        <w:rPr>
+          <w:i/>
+          <w:iCs/>
+        </w:rPr>
+        <w:t>Hardware Implementation</w:t>
+      </w:r>
+      <w:r>
+        <w:t>” section we</w:t>
+      </w:r>
+      <w:r>
+        <w:t xml:space="preserve"> </w:t>
+      </w:r>
+      <w:proofErr w:type="gramStart"/>
+      <w:r>
+        <w:t>have to</w:t>
+      </w:r>
+      <w:proofErr w:type="gramEnd"/>
+      <w:r>
+        <w:t xml:space="preserve"> choose as </w:t>
+      </w:r>
+      <w:r>
+        <w:rPr>
+          <w:i/>
+          <w:iCs/>
+        </w:rPr>
+        <w:t>Hardware Board</w:t>
+      </w:r>
+      <w:r>
+        <w:t xml:space="preserve"> </w:t>
+      </w:r>
+      <w:r>
+        <w:t>“</w:t>
+      </w:r>
+      <w:r>
+        <w:rPr>
+          <w:i/>
+          <w:iCs/>
+        </w:rPr>
+        <w:t>Arduino Uno</w:t>
+      </w:r>
+      <w:r>
+        <w:t>”</w:t>
+      </w:r>
+      <w:r>
+        <w:t xml:space="preserve"> and</w:t>
+      </w:r>
+      <w:r>
+        <w:t xml:space="preserve">, in the Target hardware resources, the </w:t>
+      </w:r>
+      <w:r>
+        <w:rPr>
+          <w:i/>
+          <w:iCs/>
+        </w:rPr>
+        <w:t>Build</w:t>
+      </w:r>
+      <w:r>
+        <w:t xml:space="preserve"> action, </w:t>
+      </w:r>
+      <w:r>
+        <w:t xml:space="preserve">under Build options, was </w:t>
+      </w:r>
+      <w:r>
         <w:lastRenderedPageBreak/>
+        <w:t>chosen as “</w:t>
+      </w:r>
+      <w:r>
+        <w:rPr>
+          <w:i/>
+          <w:iCs/>
+        </w:rPr>
+        <w:t>Build</w:t>
+      </w:r>
+      <w:r>
+        <w:t>” because, in this case, we are not trying to directly load the firmware on a connected board.</w:t>
+      </w:r>
+    </w:p>
+    <w:p>
+      <w:r>
+        <w:t>At last, in the Code Generation section, the System target file is “</w:t>
+      </w:r>
+      <w:proofErr w:type="spellStart"/>
+      <w:r>
+        <w:rPr>
+          <w:i/>
+          <w:iCs/>
+        </w:rPr>
+        <w:t>ert.tlc</w:t>
+      </w:r>
+      <w:proofErr w:type="spellEnd"/>
+      <w:r>
+        <w:t>” and the description, if the following add-on is correctly installed, should report “</w:t>
+      </w:r>
+      <w:r>
+        <w:rPr>
+          <w:i/>
+          <w:iCs/>
+        </w:rPr>
+        <w:t>Embedded Coder</w:t>
+      </w:r>
+      <w:r>
+        <w:t>”.</w:t>
+      </w:r>
+    </w:p>
+    <w:p>
+      <w:r>
+        <w:t xml:space="preserve">As our controller relies on some definitions given from the </w:t>
+      </w:r>
+      <w:proofErr w:type="spellStart"/>
+      <w:r>
+        <w:rPr>
+          <w:i/>
+          <w:iCs/>
+        </w:rPr>
+        <w:t>init_fn.m</w:t>
+      </w:r>
+      <w:proofErr w:type="spellEnd"/>
+      <w:r>
+        <w:t xml:space="preserve"> </w:t>
+      </w:r>
+      <w:proofErr w:type="spellStart"/>
+      <w:r>
+        <w:t>Matlab</w:t>
+      </w:r>
+      <w:proofErr w:type="spellEnd"/>
+      <w:r>
+        <w:t xml:space="preserve"> script, we need to open and execute this file.</w:t>
+      </w:r>
+    </w:p>
+    <w:p>
+      <w:r>
+        <w:t>At this point we can actually generate the firmware by going, with the “</w:t>
+      </w:r>
+      <w:proofErr w:type="spellStart"/>
+      <w:r>
+        <w:rPr>
+          <w:i/>
+          <w:iCs/>
+        </w:rPr>
+        <w:t>controller_arduino</w:t>
+      </w:r>
+      <w:proofErr w:type="spellEnd"/>
+      <w:r>
+        <w:t xml:space="preserve">” model </w:t>
+      </w:r>
+      <w:proofErr w:type="gramStart"/>
+      <w:r>
+        <w:t>opened,</w:t>
+      </w:r>
+      <w:proofErr w:type="gramEnd"/>
+      <w:r>
+        <w:t xml:space="preserve"> to the Hardware section on top and, under Deploy, by clicking on the little arrow, we make sure to select “</w:t>
+      </w:r>
+      <w:r>
+        <w:rPr>
+          <w:i/>
+          <w:iCs/>
+        </w:rPr>
+        <w:t>Build</w:t>
+      </w:r>
+      <w:r>
+        <w:t>” instead of “</w:t>
+      </w:r>
+      <w:r>
+        <w:rPr>
+          <w:i/>
+          <w:iCs/>
+        </w:rPr>
+        <w:t>Build, Deploy &amp; Start</w:t>
+      </w:r>
+      <w:r>
+        <w:t>”.</w:t>
+      </w:r>
+    </w:p>
+    <w:p>
+      <w:r>
+        <w:t xml:space="preserve">If the steps are correctly </w:t>
+      </w:r>
+      <w:r>
+        <w:t>executed</w:t>
+      </w:r>
+      <w:r>
+        <w:t xml:space="preserve">, </w:t>
+      </w:r>
+      <w:r>
+        <w:t xml:space="preserve">a new folder and some </w:t>
+      </w:r>
+      <w:proofErr w:type="spellStart"/>
+      <w:r>
+        <w:t>controller_arduino</w:t>
+      </w:r>
+      <w:proofErr w:type="spellEnd"/>
+      <w:r>
+        <w:t xml:space="preserve"> files will be in the current folder. As, in this case, we are interested in the “fully executable” approach, we can ignore the new folder and focus on the .hex file, which is our firmware ready to be deployed on </w:t>
+      </w:r>
+      <w:proofErr w:type="spellStart"/>
+      <w:r>
+        <w:t>simulIde</w:t>
+      </w:r>
+      <w:proofErr w:type="spellEnd"/>
+      <w:r>
+        <w:t>.</w:t>
+      </w:r>
+    </w:p>
+    <w:p>
+      <w:pPr>
+        <w:rPr>
+          <w:i/>
+          <w:iCs/>
+        </w:rPr>
+      </w:pPr>
+    </w:p>
+    <w:p>
+      <w:pPr>
+        <w:rPr>
+          <w:i/>
+          <w:iCs/>
+        </w:rPr>
+      </w:pPr>
+      <w:r>
+        <w:rPr>
+          <w:i/>
+          <w:iCs/>
+        </w:rPr>
         <w:t>[screenshot of the controller model instrumented with the blocks of the Support Package for Arduino Hardware]</w:t>
       </w:r>
     </w:p>
@@ -2394,6 +2607,7 @@
         <w:rPr>
           <w:i/>
           <w:iCs/>
+          <w:noProof/>
         </w:rPr>
         <w:drawing>
           <wp:inline distT="0" distB="0" distL="0" distR="0" wp14:anchorId="14F028C0" wp14:editId="3A03DC65">
@@ -2549,18 +2763,10 @@
     </w:p>
     <w:p>
       <w:pPr>
-        <w:rPr>
-          <w:i/>
-          <w:iCs/>
-        </w:rPr>
-      </w:pPr>
-    </w:p>
-    <w:p/>
-    <w:p>
-      <w:pPr>
         <w:pStyle w:val="Titolo2"/>
       </w:pPr>
       <w:r>
+        <w:lastRenderedPageBreak/>
         <w:t>Test stimuli</w:t>
       </w:r>
     </w:p>
@@ -2702,19 +2908,7 @@
           <w:rPr>
             <w:rStyle w:val="Collegamentoipertestuale"/>
           </w:rPr>
-          <w:t>https://docs.arduino.cc/t</w:t>
-        </w:r>
-        <w:r>
-          <w:rPr>
-            <w:rStyle w:val="Collegamentoipertestuale"/>
-          </w:rPr>
-          <w:t>u</w:t>
-        </w:r>
-        <w:r>
-          <w:rPr>
-            <w:rStyle w:val="Collegamentoipertestuale"/>
-          </w:rPr>
-          <w:t>torials/uno-rev3/BoardAnatomy</w:t>
+          <w:t>https://docs.arduino.cc/tutorials/uno-rev3/BoardAnatomy</w:t>
         </w:r>
       </w:hyperlink>
       <w:r>
@@ -6029,7 +6223,6 @@
     <w:name w:val="Normal (Web)"/>
     <w:basedOn w:val="Normale"/>
     <w:uiPriority w:val="99"/>
-    <w:semiHidden/>
     <w:unhideWhenUsed/>
     <w:rsid w:val="00050AB7"/>
     <w:pPr>

</xml_diff>

<commit_message>
Fixes to controller_arduino, circuit and report
</commit_message>
<xml_diff>
--- a/Lab4/MBSD_Lab 4.docx
+++ b/Lab4/MBSD_Lab 4.docx
@@ -881,10 +881,10 @@
           <w:noProof/>
         </w:rPr>
         <w:drawing>
-          <wp:inline distT="0" distB="0" distL="0" distR="0" wp14:anchorId="14256385" wp14:editId="438831FA">
-            <wp:extent cx="6057122" cy="2143496"/>
-            <wp:effectExtent l="0" t="0" r="1270" b="9525"/>
-            <wp:docPr id="946163106" name="Immagine 1" descr="Immagine che contiene testo, diagramma, Piano, linea&#10;&#10;Descrizione generata automaticamente"/>
+          <wp:inline distT="0" distB="0" distL="0" distR="0" wp14:anchorId="2FB33CC2" wp14:editId="5D944BEE">
+            <wp:extent cx="6175173" cy="2245767"/>
+            <wp:effectExtent l="0" t="0" r="0" b="2540"/>
+            <wp:docPr id="1533434623" name="Immagine 5"/>
             <wp:cNvGraphicFramePr>
               <a:graphicFrameLocks xmlns:a="http://schemas.openxmlformats.org/drawingml/2006/main" noChangeAspect="1"/>
             </wp:cNvGraphicFramePr>
@@ -892,23 +892,36 @@
               <a:graphicData uri="http://schemas.openxmlformats.org/drawingml/2006/picture">
                 <pic:pic xmlns:pic="http://schemas.openxmlformats.org/drawingml/2006/picture">
                   <pic:nvPicPr>
-                    <pic:cNvPr id="946163106" name="Immagine 1" descr="Immagine che contiene testo, diagramma, Piano, linea&#10;&#10;Descrizione generata automaticamente"/>
-                    <pic:cNvPicPr/>
+                    <pic:cNvPr id="0" name="Picture 5"/>
+                    <pic:cNvPicPr>
+                      <a:picLocks noChangeAspect="1" noChangeArrowheads="1"/>
+                    </pic:cNvPicPr>
                   </pic:nvPicPr>
                   <pic:blipFill>
-                    <a:blip r:embed="rId8"/>
+                    <a:blip r:embed="rId8">
+                      <a:extLst>
+                        <a:ext uri="{28A0092B-C50C-407E-A947-70E740481C1C}">
+                          <a14:useLocalDpi xmlns:a14="http://schemas.microsoft.com/office/drawing/2010/main" val="0"/>
+                        </a:ext>
+                      </a:extLst>
+                    </a:blip>
+                    <a:srcRect/>
                     <a:stretch>
                       <a:fillRect/>
                     </a:stretch>
                   </pic:blipFill>
-                  <pic:spPr>
+                  <pic:spPr bwMode="auto">
                     <a:xfrm>
                       <a:off x="0" y="0"/>
-                      <a:ext cx="6062563" cy="2145421"/>
+                      <a:ext cx="6190244" cy="2251248"/>
                     </a:xfrm>
                     <a:prstGeom prst="rect">
                       <a:avLst/>
                     </a:prstGeom>
+                    <a:noFill/>
+                    <a:ln>
+                      <a:noFill/>
+                    </a:ln>
                   </pic:spPr>
                 </pic:pic>
               </a:graphicData>
@@ -1599,7 +1612,7 @@
                         <w:sz w:val="16"/>
                         <w:szCs w:val="16"/>
                       </w:rPr>
-                      <m:t>4</m:t>
+                      <m:t>5</m:t>
                     </m:r>
                   </m:num>
                   <m:den>
@@ -2244,16 +2257,7 @@
     </w:p>
     <w:p>
       <w:r>
-        <w:t>A prerequisite for this procedure is the proper installation of Simulink Support</w:t>
-      </w:r>
-      <w:r>
-        <w:t xml:space="preserve"> Package for Arduino Hardware</w:t>
-      </w:r>
-      <w:r>
-        <w:t>, Embedded Coder, and any necessary dependencies</w:t>
-      </w:r>
-      <w:r>
-        <w:t>. These shall appear in the Installed section of the Add-On Manager.</w:t>
+        <w:t>A prerequisite for this procedure is the proper installation of Simulink Support Package for Arduino Hardware, Embedded Coder, and any necessary dependencies. These shall appear in the Installed section of the Add-On Manager.</w:t>
       </w:r>
     </w:p>
     <w:p>
@@ -2610,10 +2614,10 @@
           <w:noProof/>
         </w:rPr>
         <w:drawing>
-          <wp:inline distT="0" distB="0" distL="0" distR="0" wp14:anchorId="14F028C0" wp14:editId="3A03DC65">
-            <wp:extent cx="5727700" cy="2026734"/>
-            <wp:effectExtent l="0" t="0" r="6350" b="0"/>
-            <wp:docPr id="844754203" name="Immagine 1" descr="Immagine che contiene testo, diagramma, Piano, linea&#10;&#10;Descrizione generata automaticamente"/>
+          <wp:inline distT="0" distB="0" distL="0" distR="0" wp14:anchorId="62B48ECC" wp14:editId="142D1104">
+            <wp:extent cx="5711825" cy="2080260"/>
+            <wp:effectExtent l="0" t="0" r="3175" b="0"/>
+            <wp:docPr id="2009742178" name="Immagine 4"/>
             <wp:cNvGraphicFramePr>
               <a:graphicFrameLocks xmlns:a="http://schemas.openxmlformats.org/drawingml/2006/main" noChangeAspect="1"/>
             </wp:cNvGraphicFramePr>
@@ -2621,125 +2625,28 @@
               <a:graphicData uri="http://schemas.openxmlformats.org/drawingml/2006/picture">
                 <pic:pic xmlns:pic="http://schemas.openxmlformats.org/drawingml/2006/picture">
                   <pic:nvPicPr>
-                    <pic:cNvPr id="946163106" name="Immagine 1" descr="Immagine che contiene testo, diagramma, Piano, linea&#10;&#10;Descrizione generata automaticamente"/>
-                    <pic:cNvPicPr/>
-                  </pic:nvPicPr>
-                  <pic:blipFill>
-                    <a:blip r:embed="rId8"/>
-                    <a:stretch>
-                      <a:fillRect/>
-                    </a:stretch>
-                  </pic:blipFill>
-                  <pic:spPr>
-                    <a:xfrm>
-                      <a:off x="0" y="0"/>
-                      <a:ext cx="5727700" cy="2026734"/>
-                    </a:xfrm>
-                    <a:prstGeom prst="rect">
-                      <a:avLst/>
-                    </a:prstGeom>
-                  </pic:spPr>
-                </pic:pic>
-              </a:graphicData>
-            </a:graphic>
-          </wp:inline>
-        </w:drawing>
-      </w:r>
-    </w:p>
-    <w:p>
-      <w:pPr>
-        <w:pStyle w:val="Titolo1"/>
-      </w:pPr>
-      <w:r>
-        <w:t>Harness</w:t>
-      </w:r>
-    </w:p>
-    <w:p>
-      <w:pPr>
-        <w:rPr>
-          <w:i/>
-          <w:iCs/>
-        </w:rPr>
-      </w:pPr>
-      <w:r>
-        <w:rPr>
-          <w:i/>
-          <w:iCs/>
-        </w:rPr>
-        <w:t>[screenshot of the harness</w:t>
-      </w:r>
-      <w:r>
-        <w:rPr>
-          <w:i/>
-          <w:iCs/>
-        </w:rPr>
-        <w:t xml:space="preserve"> implemented in </w:t>
-      </w:r>
-      <w:proofErr w:type="spellStart"/>
-      <w:r>
-        <w:rPr>
-          <w:i/>
-          <w:iCs/>
-        </w:rPr>
-        <w:t>SimulIDE</w:t>
-      </w:r>
-      <w:proofErr w:type="spellEnd"/>
-      <w:r>
-        <w:rPr>
-          <w:i/>
-          <w:iCs/>
-        </w:rPr>
-        <w:t>]</w:t>
-      </w:r>
-    </w:p>
-    <w:p>
-      <w:pPr>
-        <w:rPr>
-          <w:i/>
-          <w:iCs/>
-        </w:rPr>
-      </w:pPr>
-    </w:p>
-    <w:p>
-      <w:pPr>
-        <w:pStyle w:val="NormaleWeb"/>
-      </w:pPr>
-      <w:r>
-        <w:rPr>
-          <w:noProof/>
-        </w:rPr>
-        <w:drawing>
-          <wp:inline distT="0" distB="0" distL="0" distR="0" wp14:anchorId="79E6541F" wp14:editId="309684F9">
-            <wp:extent cx="5727450" cy="2589291"/>
-            <wp:effectExtent l="0" t="0" r="6985" b="1905"/>
-            <wp:docPr id="1053405103" name="Immagine 1" descr="Immagine che contiene diagramma, schermata, testo, Piano&#10;&#10;Descrizione generata automaticamente"/>
-            <wp:cNvGraphicFramePr>
-              <a:graphicFrameLocks xmlns:a="http://schemas.openxmlformats.org/drawingml/2006/main" noChangeAspect="1"/>
-            </wp:cNvGraphicFramePr>
-            <a:graphic xmlns:a="http://schemas.openxmlformats.org/drawingml/2006/main">
-              <a:graphicData uri="http://schemas.openxmlformats.org/drawingml/2006/picture">
-                <pic:pic xmlns:pic="http://schemas.openxmlformats.org/drawingml/2006/picture">
-                  <pic:nvPicPr>
-                    <pic:cNvPr id="1053405103" name="Immagine 1" descr="Immagine che contiene diagramma, schermata, testo, Piano&#10;&#10;Descrizione generata automaticamente"/>
+                    <pic:cNvPr id="0" name="Picture 4"/>
                     <pic:cNvPicPr>
                       <a:picLocks noChangeAspect="1" noChangeArrowheads="1"/>
                     </pic:cNvPicPr>
                   </pic:nvPicPr>
-                  <pic:blipFill rotWithShape="1">
-                    <a:blip r:embed="rId9">
+                  <pic:blipFill>
+                    <a:blip r:embed="rId8">
                       <a:extLst>
                         <a:ext uri="{28A0092B-C50C-407E-A947-70E740481C1C}">
                           <a14:useLocalDpi xmlns:a14="http://schemas.microsoft.com/office/drawing/2010/main" val="0"/>
                         </a:ext>
                       </a:extLst>
                     </a:blip>
-                    <a:srcRect t="12144" b="5159"/>
-                    <a:stretch/>
+                    <a:srcRect/>
+                    <a:stretch>
+                      <a:fillRect/>
+                    </a:stretch>
                   </pic:blipFill>
                   <pic:spPr bwMode="auto">
                     <a:xfrm>
                       <a:off x="0" y="0"/>
-                      <a:ext cx="5727700" cy="2589404"/>
+                      <a:ext cx="5711825" cy="2080260"/>
                     </a:xfrm>
                     <a:prstGeom prst="rect">
                       <a:avLst/>
@@ -2748,11 +2655,6 @@
                     <a:ln>
                       <a:noFill/>
                     </a:ln>
-                    <a:extLst>
-                      <a:ext uri="{53640926-AAD7-44D8-BBD7-CCE9431645EC}">
-                        <a14:shadowObscured xmlns:a14="http://schemas.microsoft.com/office/drawing/2010/main"/>
-                      </a:ext>
-                    </a:extLst>
                   </pic:spPr>
                 </pic:pic>
               </a:graphicData>
@@ -2763,12 +2665,125 @@
     </w:p>
     <w:p>
       <w:pPr>
+        <w:pStyle w:val="Titolo1"/>
+      </w:pPr>
+      <w:r>
+        <w:t>Harness</w:t>
+      </w:r>
+    </w:p>
+    <w:p>
+      <w:pPr>
+        <w:rPr>
+          <w:i/>
+          <w:iCs/>
+        </w:rPr>
+      </w:pPr>
+      <w:r>
+        <w:rPr>
+          <w:i/>
+          <w:iCs/>
+        </w:rPr>
+        <w:t>[screenshot of the harness</w:t>
+      </w:r>
+      <w:r>
+        <w:rPr>
+          <w:i/>
+          <w:iCs/>
+        </w:rPr>
+        <w:t xml:space="preserve"> implemented in </w:t>
+      </w:r>
+      <w:proofErr w:type="spellStart"/>
+      <w:r>
+        <w:rPr>
+          <w:i/>
+          <w:iCs/>
+        </w:rPr>
+        <w:t>SimulIDE</w:t>
+      </w:r>
+      <w:proofErr w:type="spellEnd"/>
+      <w:r>
+        <w:rPr>
+          <w:i/>
+          <w:iCs/>
+        </w:rPr>
+        <w:t>]</w:t>
+      </w:r>
+    </w:p>
+    <w:p>
+      <w:pPr>
+        <w:pStyle w:val="NormaleWeb"/>
+        <w:rPr>
+          <w:lang w:val="en-US"/>
+        </w:rPr>
+      </w:pPr>
+      <w:r>
+        <w:rPr>
+          <w:noProof/>
+          <w:lang w:val="en-US"/>
+        </w:rPr>
+        <w:drawing>
+          <wp:inline distT="0" distB="0" distL="0" distR="0" wp14:anchorId="62A734F9" wp14:editId="06059845">
+            <wp:extent cx="5727700" cy="2508885"/>
+            <wp:effectExtent l="0" t="0" r="6350" b="5715"/>
+            <wp:docPr id="1767403358" name="Immagine 2"/>
+            <wp:cNvGraphicFramePr>
+              <a:graphicFrameLocks xmlns:a="http://schemas.openxmlformats.org/drawingml/2006/main" noChangeAspect="1"/>
+            </wp:cNvGraphicFramePr>
+            <a:graphic xmlns:a="http://schemas.openxmlformats.org/drawingml/2006/main">
+              <a:graphicData uri="http://schemas.openxmlformats.org/drawingml/2006/picture">
+                <pic:pic xmlns:pic="http://schemas.openxmlformats.org/drawingml/2006/picture">
+                  <pic:nvPicPr>
+                    <pic:cNvPr id="0" name="Picture 2"/>
+                    <pic:cNvPicPr>
+                      <a:picLocks noChangeAspect="1" noChangeArrowheads="1"/>
+                    </pic:cNvPicPr>
+                  </pic:nvPicPr>
+                  <pic:blipFill>
+                    <a:blip r:embed="rId9">
+                      <a:extLst>
+                        <a:ext uri="{28A0092B-C50C-407E-A947-70E740481C1C}">
+                          <a14:useLocalDpi xmlns:a14="http://schemas.microsoft.com/office/drawing/2010/main" val="0"/>
+                        </a:ext>
+                      </a:extLst>
+                    </a:blip>
+                    <a:srcRect/>
+                    <a:stretch>
+                      <a:fillRect/>
+                    </a:stretch>
+                  </pic:blipFill>
+                  <pic:spPr bwMode="auto">
+                    <a:xfrm>
+                      <a:off x="0" y="0"/>
+                      <a:ext cx="5727700" cy="2508885"/>
+                    </a:xfrm>
+                    <a:prstGeom prst="rect">
+                      <a:avLst/>
+                    </a:prstGeom>
+                    <a:noFill/>
+                    <a:ln>
+                      <a:noFill/>
+                    </a:ln>
+                  </pic:spPr>
+                </pic:pic>
+              </a:graphicData>
+            </a:graphic>
+          </wp:inline>
+        </w:drawing>
+      </w:r>
+    </w:p>
+    <w:p>
+      <w:pPr>
         <w:pStyle w:val="Titolo2"/>
       </w:pPr>
       <w:r>
         <w:lastRenderedPageBreak/>
-        <w:t>Test stimuli</w:t>
-      </w:r>
+        <w:t xml:space="preserve">Test </w:t>
+      </w:r>
+      <w:proofErr w:type="gramStart"/>
+      <w:r>
+        <w:t>stimuli</w:t>
+      </w:r>
+      <w:proofErr w:type="gramEnd"/>
     </w:p>
     <w:p>
       <w:pPr>

</xml_diff>